<commit_message>
added benchmark table (InnaK, please fill it after improving your solution)
</commit_message>
<xml_diff>
--- a/ex2.docx
+++ b/ex2.docx
@@ -9,14 +9,27 @@
           <w:rStyle w:val="Hyperlink"/>
         </w:rPr>
       </w:pPr>
-      <w:hyperlink r:id="rId6" w:history="1">
-        <w:r>
-          <w:rPr>
-            <w:rStyle w:val="Hyperlink"/>
-          </w:rPr>
-          <w:t>http://goldberg.berkeley.edu/pubs/fogel-CASE07_0166_FI.pdf</w:t>
-        </w:r>
-      </w:hyperlink>
+      <w:r>
+        <w:fldChar w:fldCharType="begin"/>
+      </w:r>
+      <w:r>
+        <w:instrText xml:space="preserve"> HYPERLINK "http://goldberg.berkeley.edu/pubs/fogel-CASE07_0166_FI.pdf" </w:instrText>
+      </w:r>
+      <w:r>
+        <w:fldChar w:fldCharType="separate"/>
+      </w:r>
+      <w:r>
+        <w:rPr>
+          <w:rStyle w:val="Hyperlink"/>
+        </w:rPr>
+        <w:t>http://goldberg.berkeley.edu/pubs/fogel-CASE07_0166_FI.pdf</w:t>
+      </w:r>
+      <w:r>
+        <w:rPr>
+          <w:rStyle w:val="Hyperlink"/>
+        </w:rPr>
+        <w:fldChar w:fldCharType="end"/>
+      </w:r>
     </w:p>
     <w:p>
       <w:pPr>
@@ -107,7 +120,7 @@
                     </pic:cNvPicPr>
                   </pic:nvPicPr>
                   <pic:blipFill>
-                    <a:blip r:embed="rId7" cstate="print">
+                    <a:blip r:embed="rId6" cstate="print">
                       <a:extLst>
                         <a:ext uri="{28A0092B-C50C-407E-A947-70E740481C1C}">
                           <a14:useLocalDpi xmlns:a14="http://schemas.microsoft.com/office/drawing/2010/main" val="0"/>
@@ -163,8 +176,6 @@
       <w:r>
         <w:t xml:space="preserve"> because by adjusting the beacon strength (segment sizes) we can get DIPs of equal size</w:t>
       </w:r>
-      <w:bookmarkStart w:id="0" w:name="_GoBack"/>
-      <w:bookmarkEnd w:id="0"/>
       <w:r>
         <w:t>.</w:t>
       </w:r>
@@ -540,6 +551,7 @@
                                 <w:pStyle w:val="NormalWeb"/>
                                 <w:spacing w:before="0" w:beforeAutospacing="0" w:after="0" w:afterAutospacing="0"/>
                               </w:pPr>
+                              <w:proofErr w:type="gramStart"/>
                               <w:r>
                                 <w:rPr>
                                   <w:rFonts w:asciiTheme="minorHAnsi" w:hAnsi="Calibri" w:cstheme="minorBidi"/>
@@ -550,6 +562,7 @@
                                 </w:rPr>
                                 <w:t>b</w:t>
                               </w:r>
+                              <w:proofErr w:type="gramEnd"/>
                             </w:p>
                           </w:txbxContent>
                         </wps:txbx>
@@ -577,6 +590,7 @@
                                 <w:pStyle w:val="NormalWeb"/>
                                 <w:spacing w:before="0" w:beforeAutospacing="0" w:after="0" w:afterAutospacing="0"/>
                               </w:pPr>
+                              <w:proofErr w:type="gramStart"/>
                               <w:r>
                                 <w:rPr>
                                   <w:rFonts w:asciiTheme="minorHAnsi" w:hAnsi="Calibri" w:cstheme="minorBidi"/>
@@ -587,6 +601,7 @@
                                 </w:rPr>
                                 <w:t>a</w:t>
                               </w:r>
+                              <w:proofErr w:type="gramEnd"/>
                             </w:p>
                           </w:txbxContent>
                         </wps:txbx>
@@ -642,6 +657,7 @@
                                 <w:pStyle w:val="NormalWeb"/>
                                 <w:spacing w:before="0" w:beforeAutospacing="0" w:after="0" w:afterAutospacing="0"/>
                               </w:pPr>
+                              <w:proofErr w:type="gramStart"/>
                               <w:r>
                                 <w:rPr>
                                   <w:rFonts w:asciiTheme="minorHAnsi" w:hAnsi="Calibri" w:cstheme="minorBidi"/>
@@ -652,6 +668,7 @@
                                 </w:rPr>
                                 <w:t>c</w:t>
                               </w:r>
+                              <w:proofErr w:type="gramEnd"/>
                             </w:p>
                           </w:txbxContent>
                         </wps:txbx>
@@ -842,6 +859,7 @@
       <w:r>
         <w:t xml:space="preserve"> such that it will intersect </w:t>
       </w:r>
+      <w:proofErr w:type="gramStart"/>
       <w:r>
         <w:t xml:space="preserve">both </w:t>
       </w:r>
@@ -855,6 +873,7 @@
         </w:rPr>
         <w:t>A</w:t>
       </w:r>
+      <w:proofErr w:type="gramEnd"/>
       <w:r>
         <w:t xml:space="preserve"> and </w:t>
       </w:r>
@@ -917,6 +936,7 @@
       <w:r>
         <w:t xml:space="preserve"> of </w:t>
       </w:r>
+      <w:proofErr w:type="gramStart"/>
       <w:r>
         <w:rPr>
           <w:i/>
@@ -924,6 +944,7 @@
         </w:rPr>
         <w:t>A</w:t>
       </w:r>
+      <w:proofErr w:type="gramEnd"/>
       <w:r>
         <w:t xml:space="preserve"> (not intersecting with </w:t>
       </w:r>
@@ -1052,6 +1073,7 @@
       <w:r>
         <w:t xml:space="preserve">Now we used </w:t>
       </w:r>
+      <w:proofErr w:type="gramStart"/>
       <w:r>
         <w:rPr>
           <w:i/>
@@ -1060,7 +1082,11 @@
         <w:t>n+1</w:t>
       </w:r>
       <w:r>
-        <w:t xml:space="preserve"> beacons and get</w:t>
+        <w:t xml:space="preserve"> beacons</w:t>
+      </w:r>
+      <w:proofErr w:type="gramEnd"/>
+      <w:r>
+        <w:t xml:space="preserve"> and get</w:t>
       </w:r>
       <w:r>
         <w:rPr>
@@ -1131,7 +1157,7 @@
                     </pic:cNvPicPr>
                   </pic:nvPicPr>
                   <pic:blipFill>
-                    <a:blip r:embed="rId8" cstate="print">
+                    <a:blip r:embed="rId7" cstate="print">
                       <a:extLst>
                         <a:ext uri="{28A0092B-C50C-407E-A947-70E740481C1C}">
                           <a14:useLocalDpi xmlns:a14="http://schemas.microsoft.com/office/drawing/2010/main" val="0"/>
@@ -1162,6 +1188,1529 @@
           </wp:inline>
         </w:drawing>
       </w:r>
+    </w:p>
+    <w:p>
+      <w:pPr>
+        <w:pStyle w:val="Heading2"/>
+        <w:rPr>
+          <w:rStyle w:val="IntenseReference"/>
+          <w:b/>
+          <w:bCs/>
+          <w:smallCaps w:val="0"/>
+          <w:color w:val="4F81BD" w:themeColor="accent1"/>
+          <w:spacing w:val="0"/>
+          <w:u w:val="none"/>
+        </w:rPr>
+      </w:pPr>
+    </w:p>
+    <w:p>
+      <w:pPr>
+        <w:pStyle w:val="Heading2"/>
+        <w:spacing w:line="240" w:lineRule="auto"/>
+      </w:pPr>
+      <w:r>
+        <w:t>Two</w:t>
+      </w:r>
+      <w:r>
+        <w:t>-dimension beacon navigation problem</w:t>
+      </w:r>
+    </w:p>
+    <w:p/>
+    <w:p>
+      <w:r>
+        <w:br w:type="page"/>
+      </w:r>
+    </w:p>
+    <w:p>
+      <w:pPr>
+        <w:rPr>
+          <w:rStyle w:val="IntenseReference"/>
+        </w:rPr>
+      </w:pPr>
+      <w:r>
+        <w:rPr>
+          <w:rStyle w:val="IntenseReference"/>
+        </w:rPr>
+        <w:lastRenderedPageBreak/>
+        <w:t>Benchmark table:</w:t>
+      </w:r>
+    </w:p>
+    <w:tbl>
+      <w:tblPr>
+        <w:tblStyle w:val="TableGrid"/>
+        <w:tblW w:w="0" w:type="auto"/>
+        <w:tblLook w:val="04A0" w:firstRow="1" w:lastRow="0" w:firstColumn="1" w:lastColumn="0" w:noHBand="0" w:noVBand="1"/>
+      </w:tblPr>
+      <w:tblGrid>
+        <w:gridCol w:w="2509"/>
+        <w:gridCol w:w="689"/>
+        <w:gridCol w:w="711"/>
+        <w:gridCol w:w="726"/>
+        <w:gridCol w:w="675"/>
+        <w:gridCol w:w="726"/>
+        <w:gridCol w:w="696"/>
+        <w:gridCol w:w="714"/>
+        <w:gridCol w:w="708"/>
+        <w:gridCol w:w="714"/>
+        <w:gridCol w:w="708"/>
+      </w:tblGrid>
+      <w:tr>
+        <w:tc>
+          <w:tcPr>
+            <w:tcW w:w="2509" w:type="dxa"/>
+            <w:vMerge w:val="restart"/>
+          </w:tcPr>
+          <w:p>
+            <w:pPr>
+              <w:rPr>
+                <w:b/>
+                <w:bCs/>
+              </w:rPr>
+            </w:pPr>
+            <w:r>
+              <w:rPr>
+                <w:b/>
+                <w:bCs/>
+              </w:rPr>
+              <w:t>File name</w:t>
+            </w:r>
+          </w:p>
+        </w:tc>
+        <w:tc>
+          <w:tcPr>
+            <w:tcW w:w="1400" w:type="dxa"/>
+            <w:gridSpan w:val="2"/>
+          </w:tcPr>
+          <w:p>
+            <w:pPr>
+              <w:jc w:val="center"/>
+              <w:rPr>
+                <w:b/>
+                <w:bCs/>
+              </w:rPr>
+            </w:pPr>
+            <w:r>
+              <w:rPr>
+                <w:b/>
+                <w:bCs/>
+              </w:rPr>
+              <w:t>N=4</w:t>
+            </w:r>
+          </w:p>
+        </w:tc>
+        <w:tc>
+          <w:tcPr>
+            <w:tcW w:w="1401" w:type="dxa"/>
+            <w:gridSpan w:val="2"/>
+          </w:tcPr>
+          <w:p>
+            <w:pPr>
+              <w:jc w:val="center"/>
+              <w:rPr>
+                <w:b/>
+                <w:bCs/>
+              </w:rPr>
+            </w:pPr>
+            <w:r>
+              <w:rPr>
+                <w:b/>
+                <w:bCs/>
+              </w:rPr>
+              <w:t>N=8</w:t>
+            </w:r>
+          </w:p>
+        </w:tc>
+        <w:tc>
+          <w:tcPr>
+            <w:tcW w:w="1422" w:type="dxa"/>
+            <w:gridSpan w:val="2"/>
+          </w:tcPr>
+          <w:p>
+            <w:pPr>
+              <w:jc w:val="center"/>
+              <w:rPr>
+                <w:b/>
+                <w:bCs/>
+              </w:rPr>
+            </w:pPr>
+            <w:r>
+              <w:rPr>
+                <w:b/>
+                <w:bCs/>
+              </w:rPr>
+              <w:t>N=16</w:t>
+            </w:r>
+          </w:p>
+        </w:tc>
+        <w:tc>
+          <w:tcPr>
+            <w:tcW w:w="1422" w:type="dxa"/>
+            <w:gridSpan w:val="2"/>
+          </w:tcPr>
+          <w:p>
+            <w:pPr>
+              <w:jc w:val="center"/>
+              <w:rPr>
+                <w:b/>
+                <w:bCs/>
+              </w:rPr>
+            </w:pPr>
+            <w:r>
+              <w:rPr>
+                <w:b/>
+                <w:bCs/>
+              </w:rPr>
+              <w:t>N=32</w:t>
+            </w:r>
+          </w:p>
+        </w:tc>
+        <w:tc>
+          <w:tcPr>
+            <w:tcW w:w="1422" w:type="dxa"/>
+            <w:gridSpan w:val="2"/>
+          </w:tcPr>
+          <w:p>
+            <w:pPr>
+              <w:jc w:val="center"/>
+              <w:rPr>
+                <w:b/>
+                <w:bCs/>
+              </w:rPr>
+            </w:pPr>
+            <w:r>
+              <w:rPr>
+                <w:b/>
+                <w:bCs/>
+              </w:rPr>
+              <w:t>N=64</w:t>
+            </w:r>
+          </w:p>
+        </w:tc>
+      </w:tr>
+      <w:tr>
+        <w:tc>
+          <w:tcPr>
+            <w:tcW w:w="2509" w:type="dxa"/>
+            <w:vMerge/>
+          </w:tcPr>
+          <w:p>
+            <w:pPr>
+              <w:rPr>
+                <w:b/>
+                <w:bCs/>
+              </w:rPr>
+            </w:pPr>
+          </w:p>
+        </w:tc>
+        <w:tc>
+          <w:tcPr>
+            <w:tcW w:w="689" w:type="dxa"/>
+          </w:tcPr>
+          <w:p>
+            <w:pPr>
+              <w:jc w:val="center"/>
+              <w:rPr>
+                <w:b/>
+                <w:bCs/>
+              </w:rPr>
+            </w:pPr>
+            <w:r>
+              <w:rPr>
+                <w:b/>
+                <w:bCs/>
+              </w:rPr>
+              <w:t>D</w:t>
+            </w:r>
+          </w:p>
+        </w:tc>
+        <w:tc>
+          <w:tcPr>
+            <w:tcW w:w="711" w:type="dxa"/>
+          </w:tcPr>
+          <w:p>
+            <w:pPr>
+              <w:jc w:val="center"/>
+              <w:rPr>
+                <w:b/>
+                <w:bCs/>
+              </w:rPr>
+            </w:pPr>
+            <w:r>
+              <w:rPr>
+                <w:b/>
+                <w:bCs/>
+              </w:rPr>
+              <w:t>T</w:t>
+            </w:r>
+          </w:p>
+        </w:tc>
+        <w:tc>
+          <w:tcPr>
+            <w:tcW w:w="726" w:type="dxa"/>
+          </w:tcPr>
+          <w:p>
+            <w:pPr>
+              <w:jc w:val="center"/>
+              <w:rPr>
+                <w:b/>
+                <w:bCs/>
+              </w:rPr>
+            </w:pPr>
+            <w:r>
+              <w:rPr>
+                <w:b/>
+                <w:bCs/>
+              </w:rPr>
+              <w:t>D</w:t>
+            </w:r>
+          </w:p>
+        </w:tc>
+        <w:tc>
+          <w:tcPr>
+            <w:tcW w:w="675" w:type="dxa"/>
+          </w:tcPr>
+          <w:p>
+            <w:pPr>
+              <w:jc w:val="center"/>
+              <w:rPr>
+                <w:b/>
+                <w:bCs/>
+              </w:rPr>
+            </w:pPr>
+            <w:r>
+              <w:rPr>
+                <w:b/>
+                <w:bCs/>
+              </w:rPr>
+              <w:t>T</w:t>
+            </w:r>
+          </w:p>
+        </w:tc>
+        <w:tc>
+          <w:tcPr>
+            <w:tcW w:w="726" w:type="dxa"/>
+          </w:tcPr>
+          <w:p>
+            <w:pPr>
+              <w:jc w:val="center"/>
+              <w:rPr>
+                <w:b/>
+                <w:bCs/>
+              </w:rPr>
+            </w:pPr>
+            <w:r>
+              <w:rPr>
+                <w:b/>
+                <w:bCs/>
+              </w:rPr>
+              <w:t>D</w:t>
+            </w:r>
+          </w:p>
+        </w:tc>
+        <w:tc>
+          <w:tcPr>
+            <w:tcW w:w="696" w:type="dxa"/>
+          </w:tcPr>
+          <w:p>
+            <w:pPr>
+              <w:jc w:val="center"/>
+              <w:rPr>
+                <w:b/>
+                <w:bCs/>
+              </w:rPr>
+            </w:pPr>
+            <w:r>
+              <w:rPr>
+                <w:b/>
+                <w:bCs/>
+              </w:rPr>
+              <w:t>T</w:t>
+            </w:r>
+          </w:p>
+        </w:tc>
+        <w:tc>
+          <w:tcPr>
+            <w:tcW w:w="714" w:type="dxa"/>
+          </w:tcPr>
+          <w:p>
+            <w:pPr>
+              <w:jc w:val="center"/>
+              <w:rPr>
+                <w:b/>
+                <w:bCs/>
+              </w:rPr>
+            </w:pPr>
+            <w:r>
+              <w:rPr>
+                <w:b/>
+                <w:bCs/>
+              </w:rPr>
+              <w:t>D</w:t>
+            </w:r>
+          </w:p>
+        </w:tc>
+        <w:tc>
+          <w:tcPr>
+            <w:tcW w:w="708" w:type="dxa"/>
+          </w:tcPr>
+          <w:p>
+            <w:pPr>
+              <w:jc w:val="center"/>
+              <w:rPr>
+                <w:b/>
+                <w:bCs/>
+              </w:rPr>
+            </w:pPr>
+            <w:r>
+              <w:rPr>
+                <w:b/>
+                <w:bCs/>
+              </w:rPr>
+              <w:t>T</w:t>
+            </w:r>
+          </w:p>
+        </w:tc>
+        <w:tc>
+          <w:tcPr>
+            <w:tcW w:w="714" w:type="dxa"/>
+          </w:tcPr>
+          <w:p>
+            <w:pPr>
+              <w:jc w:val="center"/>
+              <w:rPr>
+                <w:b/>
+                <w:bCs/>
+              </w:rPr>
+            </w:pPr>
+            <w:r>
+              <w:rPr>
+                <w:b/>
+                <w:bCs/>
+              </w:rPr>
+              <w:t>D</w:t>
+            </w:r>
+          </w:p>
+        </w:tc>
+        <w:tc>
+          <w:tcPr>
+            <w:tcW w:w="708" w:type="dxa"/>
+          </w:tcPr>
+          <w:p>
+            <w:pPr>
+              <w:jc w:val="center"/>
+              <w:rPr>
+                <w:b/>
+                <w:bCs/>
+              </w:rPr>
+            </w:pPr>
+            <w:r>
+              <w:rPr>
+                <w:b/>
+                <w:bCs/>
+              </w:rPr>
+              <w:t>T</w:t>
+            </w:r>
+          </w:p>
+        </w:tc>
+      </w:tr>
+      <w:tr>
+        <w:tc>
+          <w:tcPr>
+            <w:tcW w:w="2509" w:type="dxa"/>
+          </w:tcPr>
+          <w:p>
+            <w:r>
+              <w:t>bm_grid10000_.txt</w:t>
+            </w:r>
+          </w:p>
+        </w:tc>
+        <w:tc>
+          <w:tcPr>
+            <w:tcW w:w="689" w:type="dxa"/>
+          </w:tcPr>
+          <w:p>
+            <w:bookmarkStart w:id="0" w:name="_GoBack"/>
+            <w:bookmarkEnd w:id="0"/>
+          </w:p>
+        </w:tc>
+        <w:tc>
+          <w:tcPr>
+            <w:tcW w:w="711" w:type="dxa"/>
+          </w:tcPr>
+          <w:p/>
+        </w:tc>
+        <w:tc>
+          <w:tcPr>
+            <w:tcW w:w="726" w:type="dxa"/>
+          </w:tcPr>
+          <w:p/>
+        </w:tc>
+        <w:tc>
+          <w:tcPr>
+            <w:tcW w:w="675" w:type="dxa"/>
+          </w:tcPr>
+          <w:p/>
+        </w:tc>
+        <w:tc>
+          <w:tcPr>
+            <w:tcW w:w="726" w:type="dxa"/>
+          </w:tcPr>
+          <w:p/>
+        </w:tc>
+        <w:tc>
+          <w:tcPr>
+            <w:tcW w:w="696" w:type="dxa"/>
+          </w:tcPr>
+          <w:p/>
+        </w:tc>
+        <w:tc>
+          <w:tcPr>
+            <w:tcW w:w="714" w:type="dxa"/>
+          </w:tcPr>
+          <w:p/>
+        </w:tc>
+        <w:tc>
+          <w:tcPr>
+            <w:tcW w:w="708" w:type="dxa"/>
+          </w:tcPr>
+          <w:p/>
+        </w:tc>
+        <w:tc>
+          <w:tcPr>
+            <w:tcW w:w="714" w:type="dxa"/>
+          </w:tcPr>
+          <w:p/>
+        </w:tc>
+        <w:tc>
+          <w:tcPr>
+            <w:tcW w:w="708" w:type="dxa"/>
+          </w:tcPr>
+          <w:p/>
+        </w:tc>
+      </w:tr>
+      <w:tr>
+        <w:tc>
+          <w:tcPr>
+            <w:tcW w:w="2509" w:type="dxa"/>
+          </w:tcPr>
+          <w:p>
+            <w:r>
+              <w:t>bm_grid1000_.txt</w:t>
+            </w:r>
+          </w:p>
+        </w:tc>
+        <w:tc>
+          <w:tcPr>
+            <w:tcW w:w="689" w:type="dxa"/>
+          </w:tcPr>
+          <w:p/>
+        </w:tc>
+        <w:tc>
+          <w:tcPr>
+            <w:tcW w:w="711" w:type="dxa"/>
+          </w:tcPr>
+          <w:p/>
+        </w:tc>
+        <w:tc>
+          <w:tcPr>
+            <w:tcW w:w="726" w:type="dxa"/>
+          </w:tcPr>
+          <w:p/>
+        </w:tc>
+        <w:tc>
+          <w:tcPr>
+            <w:tcW w:w="675" w:type="dxa"/>
+          </w:tcPr>
+          <w:p/>
+        </w:tc>
+        <w:tc>
+          <w:tcPr>
+            <w:tcW w:w="726" w:type="dxa"/>
+          </w:tcPr>
+          <w:p/>
+        </w:tc>
+        <w:tc>
+          <w:tcPr>
+            <w:tcW w:w="696" w:type="dxa"/>
+          </w:tcPr>
+          <w:p/>
+        </w:tc>
+        <w:tc>
+          <w:tcPr>
+            <w:tcW w:w="714" w:type="dxa"/>
+          </w:tcPr>
+          <w:p/>
+        </w:tc>
+        <w:tc>
+          <w:tcPr>
+            <w:tcW w:w="708" w:type="dxa"/>
+          </w:tcPr>
+          <w:p/>
+        </w:tc>
+        <w:tc>
+          <w:tcPr>
+            <w:tcW w:w="714" w:type="dxa"/>
+          </w:tcPr>
+          <w:p/>
+        </w:tc>
+        <w:tc>
+          <w:tcPr>
+            <w:tcW w:w="708" w:type="dxa"/>
+          </w:tcPr>
+          <w:p/>
+        </w:tc>
+      </w:tr>
+      <w:tr>
+        <w:tc>
+          <w:tcPr>
+            <w:tcW w:w="2509" w:type="dxa"/>
+          </w:tcPr>
+          <w:p>
+            <w:r>
+              <w:t>bm_grid100_.txt</w:t>
+            </w:r>
+          </w:p>
+        </w:tc>
+        <w:tc>
+          <w:tcPr>
+            <w:tcW w:w="689" w:type="dxa"/>
+          </w:tcPr>
+          <w:p/>
+        </w:tc>
+        <w:tc>
+          <w:tcPr>
+            <w:tcW w:w="711" w:type="dxa"/>
+          </w:tcPr>
+          <w:p/>
+        </w:tc>
+        <w:tc>
+          <w:tcPr>
+            <w:tcW w:w="726" w:type="dxa"/>
+          </w:tcPr>
+          <w:p/>
+        </w:tc>
+        <w:tc>
+          <w:tcPr>
+            <w:tcW w:w="675" w:type="dxa"/>
+          </w:tcPr>
+          <w:p/>
+        </w:tc>
+        <w:tc>
+          <w:tcPr>
+            <w:tcW w:w="726" w:type="dxa"/>
+          </w:tcPr>
+          <w:p/>
+        </w:tc>
+        <w:tc>
+          <w:tcPr>
+            <w:tcW w:w="696" w:type="dxa"/>
+          </w:tcPr>
+          <w:p/>
+        </w:tc>
+        <w:tc>
+          <w:tcPr>
+            <w:tcW w:w="714" w:type="dxa"/>
+          </w:tcPr>
+          <w:p/>
+        </w:tc>
+        <w:tc>
+          <w:tcPr>
+            <w:tcW w:w="708" w:type="dxa"/>
+          </w:tcPr>
+          <w:p/>
+        </w:tc>
+        <w:tc>
+          <w:tcPr>
+            <w:tcW w:w="714" w:type="dxa"/>
+          </w:tcPr>
+          <w:p/>
+        </w:tc>
+        <w:tc>
+          <w:tcPr>
+            <w:tcW w:w="708" w:type="dxa"/>
+          </w:tcPr>
+          <w:p/>
+        </w:tc>
+      </w:tr>
+      <w:tr>
+        <w:tc>
+          <w:tcPr>
+            <w:tcW w:w="2509" w:type="dxa"/>
+          </w:tcPr>
+          <w:p>
+            <w:r>
+              <w:t>bm_random_10000_0.txt</w:t>
+            </w:r>
+          </w:p>
+        </w:tc>
+        <w:tc>
+          <w:tcPr>
+            <w:tcW w:w="689" w:type="dxa"/>
+          </w:tcPr>
+          <w:p/>
+        </w:tc>
+        <w:tc>
+          <w:tcPr>
+            <w:tcW w:w="711" w:type="dxa"/>
+          </w:tcPr>
+          <w:p/>
+        </w:tc>
+        <w:tc>
+          <w:tcPr>
+            <w:tcW w:w="726" w:type="dxa"/>
+          </w:tcPr>
+          <w:p/>
+        </w:tc>
+        <w:tc>
+          <w:tcPr>
+            <w:tcW w:w="675" w:type="dxa"/>
+          </w:tcPr>
+          <w:p/>
+        </w:tc>
+        <w:tc>
+          <w:tcPr>
+            <w:tcW w:w="726" w:type="dxa"/>
+          </w:tcPr>
+          <w:p/>
+        </w:tc>
+        <w:tc>
+          <w:tcPr>
+            <w:tcW w:w="696" w:type="dxa"/>
+          </w:tcPr>
+          <w:p/>
+        </w:tc>
+        <w:tc>
+          <w:tcPr>
+            <w:tcW w:w="714" w:type="dxa"/>
+          </w:tcPr>
+          <w:p/>
+        </w:tc>
+        <w:tc>
+          <w:tcPr>
+            <w:tcW w:w="708" w:type="dxa"/>
+          </w:tcPr>
+          <w:p/>
+        </w:tc>
+        <w:tc>
+          <w:tcPr>
+            <w:tcW w:w="714" w:type="dxa"/>
+          </w:tcPr>
+          <w:p/>
+        </w:tc>
+        <w:tc>
+          <w:tcPr>
+            <w:tcW w:w="708" w:type="dxa"/>
+          </w:tcPr>
+          <w:p/>
+        </w:tc>
+      </w:tr>
+      <w:tr>
+        <w:tc>
+          <w:tcPr>
+            <w:tcW w:w="2509" w:type="dxa"/>
+          </w:tcPr>
+          <w:p>
+            <w:r>
+              <w:t>bm_random_10000_1.txt</w:t>
+            </w:r>
+          </w:p>
+        </w:tc>
+        <w:tc>
+          <w:tcPr>
+            <w:tcW w:w="689" w:type="dxa"/>
+          </w:tcPr>
+          <w:p/>
+        </w:tc>
+        <w:tc>
+          <w:tcPr>
+            <w:tcW w:w="711" w:type="dxa"/>
+          </w:tcPr>
+          <w:p/>
+        </w:tc>
+        <w:tc>
+          <w:tcPr>
+            <w:tcW w:w="726" w:type="dxa"/>
+          </w:tcPr>
+          <w:p/>
+        </w:tc>
+        <w:tc>
+          <w:tcPr>
+            <w:tcW w:w="675" w:type="dxa"/>
+          </w:tcPr>
+          <w:p/>
+        </w:tc>
+        <w:tc>
+          <w:tcPr>
+            <w:tcW w:w="726" w:type="dxa"/>
+          </w:tcPr>
+          <w:p/>
+        </w:tc>
+        <w:tc>
+          <w:tcPr>
+            <w:tcW w:w="696" w:type="dxa"/>
+          </w:tcPr>
+          <w:p/>
+        </w:tc>
+        <w:tc>
+          <w:tcPr>
+            <w:tcW w:w="714" w:type="dxa"/>
+          </w:tcPr>
+          <w:p/>
+        </w:tc>
+        <w:tc>
+          <w:tcPr>
+            <w:tcW w:w="708" w:type="dxa"/>
+          </w:tcPr>
+          <w:p/>
+        </w:tc>
+        <w:tc>
+          <w:tcPr>
+            <w:tcW w:w="714" w:type="dxa"/>
+          </w:tcPr>
+          <w:p/>
+        </w:tc>
+        <w:tc>
+          <w:tcPr>
+            <w:tcW w:w="708" w:type="dxa"/>
+          </w:tcPr>
+          <w:p/>
+        </w:tc>
+      </w:tr>
+      <w:tr>
+        <w:tc>
+          <w:tcPr>
+            <w:tcW w:w="2509" w:type="dxa"/>
+          </w:tcPr>
+          <w:p>
+            <w:r>
+              <w:t>bm_random_10000_2.txt</w:t>
+            </w:r>
+          </w:p>
+        </w:tc>
+        <w:tc>
+          <w:tcPr>
+            <w:tcW w:w="689" w:type="dxa"/>
+          </w:tcPr>
+          <w:p/>
+        </w:tc>
+        <w:tc>
+          <w:tcPr>
+            <w:tcW w:w="711" w:type="dxa"/>
+          </w:tcPr>
+          <w:p/>
+        </w:tc>
+        <w:tc>
+          <w:tcPr>
+            <w:tcW w:w="726" w:type="dxa"/>
+          </w:tcPr>
+          <w:p/>
+        </w:tc>
+        <w:tc>
+          <w:tcPr>
+            <w:tcW w:w="675" w:type="dxa"/>
+          </w:tcPr>
+          <w:p/>
+        </w:tc>
+        <w:tc>
+          <w:tcPr>
+            <w:tcW w:w="726" w:type="dxa"/>
+          </w:tcPr>
+          <w:p/>
+        </w:tc>
+        <w:tc>
+          <w:tcPr>
+            <w:tcW w:w="696" w:type="dxa"/>
+          </w:tcPr>
+          <w:p/>
+        </w:tc>
+        <w:tc>
+          <w:tcPr>
+            <w:tcW w:w="714" w:type="dxa"/>
+          </w:tcPr>
+          <w:p/>
+        </w:tc>
+        <w:tc>
+          <w:tcPr>
+            <w:tcW w:w="708" w:type="dxa"/>
+          </w:tcPr>
+          <w:p/>
+        </w:tc>
+        <w:tc>
+          <w:tcPr>
+            <w:tcW w:w="714" w:type="dxa"/>
+          </w:tcPr>
+          <w:p/>
+        </w:tc>
+        <w:tc>
+          <w:tcPr>
+            <w:tcW w:w="708" w:type="dxa"/>
+          </w:tcPr>
+          <w:p/>
+        </w:tc>
+      </w:tr>
+      <w:tr>
+        <w:tc>
+          <w:tcPr>
+            <w:tcW w:w="2509" w:type="dxa"/>
+          </w:tcPr>
+          <w:p>
+            <w:r>
+              <w:t>bm_random_10000_3.txt</w:t>
+            </w:r>
+          </w:p>
+        </w:tc>
+        <w:tc>
+          <w:tcPr>
+            <w:tcW w:w="689" w:type="dxa"/>
+          </w:tcPr>
+          <w:p/>
+        </w:tc>
+        <w:tc>
+          <w:tcPr>
+            <w:tcW w:w="711" w:type="dxa"/>
+          </w:tcPr>
+          <w:p/>
+        </w:tc>
+        <w:tc>
+          <w:tcPr>
+            <w:tcW w:w="726" w:type="dxa"/>
+          </w:tcPr>
+          <w:p/>
+        </w:tc>
+        <w:tc>
+          <w:tcPr>
+            <w:tcW w:w="675" w:type="dxa"/>
+          </w:tcPr>
+          <w:p/>
+        </w:tc>
+        <w:tc>
+          <w:tcPr>
+            <w:tcW w:w="726" w:type="dxa"/>
+          </w:tcPr>
+          <w:p/>
+        </w:tc>
+        <w:tc>
+          <w:tcPr>
+            <w:tcW w:w="696" w:type="dxa"/>
+          </w:tcPr>
+          <w:p/>
+        </w:tc>
+        <w:tc>
+          <w:tcPr>
+            <w:tcW w:w="714" w:type="dxa"/>
+          </w:tcPr>
+          <w:p/>
+        </w:tc>
+        <w:tc>
+          <w:tcPr>
+            <w:tcW w:w="708" w:type="dxa"/>
+          </w:tcPr>
+          <w:p/>
+        </w:tc>
+        <w:tc>
+          <w:tcPr>
+            <w:tcW w:w="714" w:type="dxa"/>
+          </w:tcPr>
+          <w:p/>
+        </w:tc>
+        <w:tc>
+          <w:tcPr>
+            <w:tcW w:w="708" w:type="dxa"/>
+          </w:tcPr>
+          <w:p/>
+        </w:tc>
+      </w:tr>
+      <w:tr>
+        <w:tc>
+          <w:tcPr>
+            <w:tcW w:w="2509" w:type="dxa"/>
+          </w:tcPr>
+          <w:p>
+            <w:r>
+              <w:t>bm_random_1000_0.txt</w:t>
+            </w:r>
+          </w:p>
+        </w:tc>
+        <w:tc>
+          <w:tcPr>
+            <w:tcW w:w="689" w:type="dxa"/>
+          </w:tcPr>
+          <w:p/>
+        </w:tc>
+        <w:tc>
+          <w:tcPr>
+            <w:tcW w:w="711" w:type="dxa"/>
+          </w:tcPr>
+          <w:p/>
+        </w:tc>
+        <w:tc>
+          <w:tcPr>
+            <w:tcW w:w="726" w:type="dxa"/>
+          </w:tcPr>
+          <w:p/>
+        </w:tc>
+        <w:tc>
+          <w:tcPr>
+            <w:tcW w:w="675" w:type="dxa"/>
+          </w:tcPr>
+          <w:p/>
+        </w:tc>
+        <w:tc>
+          <w:tcPr>
+            <w:tcW w:w="726" w:type="dxa"/>
+          </w:tcPr>
+          <w:p/>
+        </w:tc>
+        <w:tc>
+          <w:tcPr>
+            <w:tcW w:w="696" w:type="dxa"/>
+          </w:tcPr>
+          <w:p/>
+        </w:tc>
+        <w:tc>
+          <w:tcPr>
+            <w:tcW w:w="714" w:type="dxa"/>
+          </w:tcPr>
+          <w:p/>
+        </w:tc>
+        <w:tc>
+          <w:tcPr>
+            <w:tcW w:w="708" w:type="dxa"/>
+          </w:tcPr>
+          <w:p/>
+        </w:tc>
+        <w:tc>
+          <w:tcPr>
+            <w:tcW w:w="714" w:type="dxa"/>
+          </w:tcPr>
+          <w:p/>
+        </w:tc>
+        <w:tc>
+          <w:tcPr>
+            <w:tcW w:w="708" w:type="dxa"/>
+          </w:tcPr>
+          <w:p/>
+        </w:tc>
+      </w:tr>
+      <w:tr>
+        <w:tc>
+          <w:tcPr>
+            <w:tcW w:w="2509" w:type="dxa"/>
+          </w:tcPr>
+          <w:p>
+            <w:r>
+              <w:t>bm_random_1000_1.txt</w:t>
+            </w:r>
+          </w:p>
+        </w:tc>
+        <w:tc>
+          <w:tcPr>
+            <w:tcW w:w="689" w:type="dxa"/>
+          </w:tcPr>
+          <w:p/>
+        </w:tc>
+        <w:tc>
+          <w:tcPr>
+            <w:tcW w:w="711" w:type="dxa"/>
+          </w:tcPr>
+          <w:p/>
+        </w:tc>
+        <w:tc>
+          <w:tcPr>
+            <w:tcW w:w="726" w:type="dxa"/>
+          </w:tcPr>
+          <w:p/>
+        </w:tc>
+        <w:tc>
+          <w:tcPr>
+            <w:tcW w:w="675" w:type="dxa"/>
+          </w:tcPr>
+          <w:p/>
+        </w:tc>
+        <w:tc>
+          <w:tcPr>
+            <w:tcW w:w="726" w:type="dxa"/>
+          </w:tcPr>
+          <w:p/>
+        </w:tc>
+        <w:tc>
+          <w:tcPr>
+            <w:tcW w:w="696" w:type="dxa"/>
+          </w:tcPr>
+          <w:p/>
+        </w:tc>
+        <w:tc>
+          <w:tcPr>
+            <w:tcW w:w="714" w:type="dxa"/>
+          </w:tcPr>
+          <w:p/>
+        </w:tc>
+        <w:tc>
+          <w:tcPr>
+            <w:tcW w:w="708" w:type="dxa"/>
+          </w:tcPr>
+          <w:p/>
+        </w:tc>
+        <w:tc>
+          <w:tcPr>
+            <w:tcW w:w="714" w:type="dxa"/>
+          </w:tcPr>
+          <w:p/>
+        </w:tc>
+        <w:tc>
+          <w:tcPr>
+            <w:tcW w:w="708" w:type="dxa"/>
+          </w:tcPr>
+          <w:p/>
+        </w:tc>
+      </w:tr>
+      <w:tr>
+        <w:tc>
+          <w:tcPr>
+            <w:tcW w:w="2509" w:type="dxa"/>
+          </w:tcPr>
+          <w:p>
+            <w:r>
+              <w:t>bm_random_1000_2.txt</w:t>
+            </w:r>
+          </w:p>
+        </w:tc>
+        <w:tc>
+          <w:tcPr>
+            <w:tcW w:w="689" w:type="dxa"/>
+          </w:tcPr>
+          <w:p/>
+        </w:tc>
+        <w:tc>
+          <w:tcPr>
+            <w:tcW w:w="711" w:type="dxa"/>
+          </w:tcPr>
+          <w:p/>
+        </w:tc>
+        <w:tc>
+          <w:tcPr>
+            <w:tcW w:w="726" w:type="dxa"/>
+          </w:tcPr>
+          <w:p/>
+        </w:tc>
+        <w:tc>
+          <w:tcPr>
+            <w:tcW w:w="675" w:type="dxa"/>
+          </w:tcPr>
+          <w:p/>
+        </w:tc>
+        <w:tc>
+          <w:tcPr>
+            <w:tcW w:w="726" w:type="dxa"/>
+          </w:tcPr>
+          <w:p/>
+        </w:tc>
+        <w:tc>
+          <w:tcPr>
+            <w:tcW w:w="696" w:type="dxa"/>
+          </w:tcPr>
+          <w:p/>
+        </w:tc>
+        <w:tc>
+          <w:tcPr>
+            <w:tcW w:w="714" w:type="dxa"/>
+          </w:tcPr>
+          <w:p/>
+        </w:tc>
+        <w:tc>
+          <w:tcPr>
+            <w:tcW w:w="708" w:type="dxa"/>
+          </w:tcPr>
+          <w:p/>
+        </w:tc>
+        <w:tc>
+          <w:tcPr>
+            <w:tcW w:w="714" w:type="dxa"/>
+          </w:tcPr>
+          <w:p/>
+        </w:tc>
+        <w:tc>
+          <w:tcPr>
+            <w:tcW w:w="708" w:type="dxa"/>
+          </w:tcPr>
+          <w:p/>
+        </w:tc>
+      </w:tr>
+      <w:tr>
+        <w:tc>
+          <w:tcPr>
+            <w:tcW w:w="2509" w:type="dxa"/>
+          </w:tcPr>
+          <w:p>
+            <w:r>
+              <w:t>bm_random_1000_3.txt</w:t>
+            </w:r>
+          </w:p>
+        </w:tc>
+        <w:tc>
+          <w:tcPr>
+            <w:tcW w:w="689" w:type="dxa"/>
+          </w:tcPr>
+          <w:p/>
+        </w:tc>
+        <w:tc>
+          <w:tcPr>
+            <w:tcW w:w="711" w:type="dxa"/>
+          </w:tcPr>
+          <w:p/>
+        </w:tc>
+        <w:tc>
+          <w:tcPr>
+            <w:tcW w:w="726" w:type="dxa"/>
+          </w:tcPr>
+          <w:p/>
+        </w:tc>
+        <w:tc>
+          <w:tcPr>
+            <w:tcW w:w="675" w:type="dxa"/>
+          </w:tcPr>
+          <w:p/>
+        </w:tc>
+        <w:tc>
+          <w:tcPr>
+            <w:tcW w:w="726" w:type="dxa"/>
+          </w:tcPr>
+          <w:p/>
+        </w:tc>
+        <w:tc>
+          <w:tcPr>
+            <w:tcW w:w="696" w:type="dxa"/>
+          </w:tcPr>
+          <w:p/>
+        </w:tc>
+        <w:tc>
+          <w:tcPr>
+            <w:tcW w:w="714" w:type="dxa"/>
+          </w:tcPr>
+          <w:p/>
+        </w:tc>
+        <w:tc>
+          <w:tcPr>
+            <w:tcW w:w="708" w:type="dxa"/>
+          </w:tcPr>
+          <w:p/>
+        </w:tc>
+        <w:tc>
+          <w:tcPr>
+            <w:tcW w:w="714" w:type="dxa"/>
+          </w:tcPr>
+          <w:p/>
+        </w:tc>
+        <w:tc>
+          <w:tcPr>
+            <w:tcW w:w="708" w:type="dxa"/>
+          </w:tcPr>
+          <w:p/>
+        </w:tc>
+      </w:tr>
+      <w:tr>
+        <w:tc>
+          <w:tcPr>
+            <w:tcW w:w="2509" w:type="dxa"/>
+          </w:tcPr>
+          <w:p>
+            <w:r>
+              <w:t>bm_random_100_0.txt</w:t>
+            </w:r>
+          </w:p>
+        </w:tc>
+        <w:tc>
+          <w:tcPr>
+            <w:tcW w:w="689" w:type="dxa"/>
+          </w:tcPr>
+          <w:p/>
+        </w:tc>
+        <w:tc>
+          <w:tcPr>
+            <w:tcW w:w="711" w:type="dxa"/>
+          </w:tcPr>
+          <w:p/>
+        </w:tc>
+        <w:tc>
+          <w:tcPr>
+            <w:tcW w:w="726" w:type="dxa"/>
+          </w:tcPr>
+          <w:p/>
+        </w:tc>
+        <w:tc>
+          <w:tcPr>
+            <w:tcW w:w="675" w:type="dxa"/>
+          </w:tcPr>
+          <w:p/>
+        </w:tc>
+        <w:tc>
+          <w:tcPr>
+            <w:tcW w:w="726" w:type="dxa"/>
+          </w:tcPr>
+          <w:p/>
+        </w:tc>
+        <w:tc>
+          <w:tcPr>
+            <w:tcW w:w="696" w:type="dxa"/>
+          </w:tcPr>
+          <w:p/>
+        </w:tc>
+        <w:tc>
+          <w:tcPr>
+            <w:tcW w:w="714" w:type="dxa"/>
+          </w:tcPr>
+          <w:p/>
+        </w:tc>
+        <w:tc>
+          <w:tcPr>
+            <w:tcW w:w="708" w:type="dxa"/>
+          </w:tcPr>
+          <w:p/>
+        </w:tc>
+        <w:tc>
+          <w:tcPr>
+            <w:tcW w:w="714" w:type="dxa"/>
+          </w:tcPr>
+          <w:p/>
+        </w:tc>
+        <w:tc>
+          <w:tcPr>
+            <w:tcW w:w="708" w:type="dxa"/>
+          </w:tcPr>
+          <w:p/>
+        </w:tc>
+      </w:tr>
+      <w:tr>
+        <w:tc>
+          <w:tcPr>
+            <w:tcW w:w="2509" w:type="dxa"/>
+          </w:tcPr>
+          <w:p>
+            <w:r>
+              <w:t>bm_random_100_1.txt</w:t>
+            </w:r>
+          </w:p>
+        </w:tc>
+        <w:tc>
+          <w:tcPr>
+            <w:tcW w:w="689" w:type="dxa"/>
+          </w:tcPr>
+          <w:p/>
+        </w:tc>
+        <w:tc>
+          <w:tcPr>
+            <w:tcW w:w="711" w:type="dxa"/>
+          </w:tcPr>
+          <w:p/>
+        </w:tc>
+        <w:tc>
+          <w:tcPr>
+            <w:tcW w:w="726" w:type="dxa"/>
+          </w:tcPr>
+          <w:p/>
+        </w:tc>
+        <w:tc>
+          <w:tcPr>
+            <w:tcW w:w="675" w:type="dxa"/>
+          </w:tcPr>
+          <w:p/>
+        </w:tc>
+        <w:tc>
+          <w:tcPr>
+            <w:tcW w:w="726" w:type="dxa"/>
+          </w:tcPr>
+          <w:p/>
+        </w:tc>
+        <w:tc>
+          <w:tcPr>
+            <w:tcW w:w="696" w:type="dxa"/>
+          </w:tcPr>
+          <w:p/>
+        </w:tc>
+        <w:tc>
+          <w:tcPr>
+            <w:tcW w:w="714" w:type="dxa"/>
+          </w:tcPr>
+          <w:p/>
+        </w:tc>
+        <w:tc>
+          <w:tcPr>
+            <w:tcW w:w="708" w:type="dxa"/>
+          </w:tcPr>
+          <w:p/>
+        </w:tc>
+        <w:tc>
+          <w:tcPr>
+            <w:tcW w:w="714" w:type="dxa"/>
+          </w:tcPr>
+          <w:p/>
+        </w:tc>
+        <w:tc>
+          <w:tcPr>
+            <w:tcW w:w="708" w:type="dxa"/>
+          </w:tcPr>
+          <w:p/>
+        </w:tc>
+      </w:tr>
+      <w:tr>
+        <w:tc>
+          <w:tcPr>
+            <w:tcW w:w="2509" w:type="dxa"/>
+          </w:tcPr>
+          <w:p>
+            <w:r>
+              <w:t>bm_random_100_2.txt</w:t>
+            </w:r>
+          </w:p>
+        </w:tc>
+        <w:tc>
+          <w:tcPr>
+            <w:tcW w:w="689" w:type="dxa"/>
+          </w:tcPr>
+          <w:p/>
+        </w:tc>
+        <w:tc>
+          <w:tcPr>
+            <w:tcW w:w="711" w:type="dxa"/>
+          </w:tcPr>
+          <w:p/>
+        </w:tc>
+        <w:tc>
+          <w:tcPr>
+            <w:tcW w:w="726" w:type="dxa"/>
+          </w:tcPr>
+          <w:p/>
+        </w:tc>
+        <w:tc>
+          <w:tcPr>
+            <w:tcW w:w="675" w:type="dxa"/>
+          </w:tcPr>
+          <w:p/>
+        </w:tc>
+        <w:tc>
+          <w:tcPr>
+            <w:tcW w:w="726" w:type="dxa"/>
+          </w:tcPr>
+          <w:p/>
+        </w:tc>
+        <w:tc>
+          <w:tcPr>
+            <w:tcW w:w="696" w:type="dxa"/>
+          </w:tcPr>
+          <w:p/>
+        </w:tc>
+        <w:tc>
+          <w:tcPr>
+            <w:tcW w:w="714" w:type="dxa"/>
+          </w:tcPr>
+          <w:p/>
+        </w:tc>
+        <w:tc>
+          <w:tcPr>
+            <w:tcW w:w="708" w:type="dxa"/>
+          </w:tcPr>
+          <w:p/>
+        </w:tc>
+        <w:tc>
+          <w:tcPr>
+            <w:tcW w:w="714" w:type="dxa"/>
+          </w:tcPr>
+          <w:p/>
+        </w:tc>
+        <w:tc>
+          <w:tcPr>
+            <w:tcW w:w="708" w:type="dxa"/>
+          </w:tcPr>
+          <w:p/>
+        </w:tc>
+      </w:tr>
+      <w:tr>
+        <w:tc>
+          <w:tcPr>
+            <w:tcW w:w="2509" w:type="dxa"/>
+          </w:tcPr>
+          <w:p>
+            <w:r>
+              <w:t>bm_random_100_3.txt</w:t>
+            </w:r>
+          </w:p>
+        </w:tc>
+        <w:tc>
+          <w:tcPr>
+            <w:tcW w:w="689" w:type="dxa"/>
+          </w:tcPr>
+          <w:p/>
+        </w:tc>
+        <w:tc>
+          <w:tcPr>
+            <w:tcW w:w="711" w:type="dxa"/>
+          </w:tcPr>
+          <w:p/>
+        </w:tc>
+        <w:tc>
+          <w:tcPr>
+            <w:tcW w:w="726" w:type="dxa"/>
+          </w:tcPr>
+          <w:p/>
+        </w:tc>
+        <w:tc>
+          <w:tcPr>
+            <w:tcW w:w="675" w:type="dxa"/>
+          </w:tcPr>
+          <w:p/>
+        </w:tc>
+        <w:tc>
+          <w:tcPr>
+            <w:tcW w:w="726" w:type="dxa"/>
+          </w:tcPr>
+          <w:p/>
+        </w:tc>
+        <w:tc>
+          <w:tcPr>
+            <w:tcW w:w="696" w:type="dxa"/>
+          </w:tcPr>
+          <w:p/>
+        </w:tc>
+        <w:tc>
+          <w:tcPr>
+            <w:tcW w:w="714" w:type="dxa"/>
+          </w:tcPr>
+          <w:p/>
+        </w:tc>
+        <w:tc>
+          <w:tcPr>
+            <w:tcW w:w="708" w:type="dxa"/>
+          </w:tcPr>
+          <w:p/>
+        </w:tc>
+        <w:tc>
+          <w:tcPr>
+            <w:tcW w:w="714" w:type="dxa"/>
+          </w:tcPr>
+          <w:p/>
+        </w:tc>
+        <w:tc>
+          <w:tcPr>
+            <w:tcW w:w="708" w:type="dxa"/>
+          </w:tcPr>
+          <w:p/>
+        </w:tc>
+      </w:tr>
+    </w:tbl>
+    <w:p/>
+    <w:p>
+      <w:pPr>
+        <w:pStyle w:val="Heading2"/>
+        <w:rPr>
+          <w:rStyle w:val="IntenseReference"/>
+          <w:b/>
+          <w:bCs/>
+          <w:smallCaps w:val="0"/>
+          <w:color w:val="4F81BD" w:themeColor="accent1"/>
+          <w:spacing w:val="0"/>
+          <w:u w:val="none"/>
+        </w:rPr>
+      </w:pPr>
     </w:p>
     <w:sectPr>
       <w:pgSz w:w="12240" w:h="15840"/>
@@ -1878,6 +3427,32 @@
       <w:lang w:bidi="he-IL"/>
     </w:rPr>
   </w:style>
+  <w:style w:type="table" w:styleId="TableGrid">
+    <w:name w:val="Table Grid"/>
+    <w:basedOn w:val="TableNormal"/>
+    <w:uiPriority w:val="59"/>
+    <w:rsid w:val="006F1B3A"/>
+    <w:pPr>
+      <w:spacing w:after="0" w:line="240" w:lineRule="auto"/>
+    </w:pPr>
+    <w:tblPr>
+      <w:tblInd w:w="0" w:type="dxa"/>
+      <w:tblBorders>
+        <w:top w:val="single" w:sz="4" w:space="0" w:color="auto"/>
+        <w:left w:val="single" w:sz="4" w:space="0" w:color="auto"/>
+        <w:bottom w:val="single" w:sz="4" w:space="0" w:color="auto"/>
+        <w:right w:val="single" w:sz="4" w:space="0" w:color="auto"/>
+        <w:insideH w:val="single" w:sz="4" w:space="0" w:color="auto"/>
+        <w:insideV w:val="single" w:sz="4" w:space="0" w:color="auto"/>
+      </w:tblBorders>
+      <w:tblCellMar>
+        <w:top w:w="0" w:type="dxa"/>
+        <w:left w:w="108" w:type="dxa"/>
+        <w:bottom w:w="0" w:type="dxa"/>
+        <w:right w:w="108" w:type="dxa"/>
+      </w:tblCellMar>
+    </w:tblPr>
+  </w:style>
 </w:styles>
 </file>
 
@@ -2191,6 +3766,32 @@
       <w:lang w:bidi="he-IL"/>
     </w:rPr>
   </w:style>
+  <w:style w:type="table" w:styleId="TableGrid">
+    <w:name w:val="Table Grid"/>
+    <w:basedOn w:val="TableNormal"/>
+    <w:uiPriority w:val="59"/>
+    <w:rsid w:val="006F1B3A"/>
+    <w:pPr>
+      <w:spacing w:after="0" w:line="240" w:lineRule="auto"/>
+    </w:pPr>
+    <w:tblPr>
+      <w:tblInd w:w="0" w:type="dxa"/>
+      <w:tblBorders>
+        <w:top w:val="single" w:sz="4" w:space="0" w:color="auto"/>
+        <w:left w:val="single" w:sz="4" w:space="0" w:color="auto"/>
+        <w:bottom w:val="single" w:sz="4" w:space="0" w:color="auto"/>
+        <w:right w:val="single" w:sz="4" w:space="0" w:color="auto"/>
+        <w:insideH w:val="single" w:sz="4" w:space="0" w:color="auto"/>
+        <w:insideV w:val="single" w:sz="4" w:space="0" w:color="auto"/>
+      </w:tblBorders>
+      <w:tblCellMar>
+        <w:top w:w="0" w:type="dxa"/>
+        <w:left w:w="108" w:type="dxa"/>
+        <w:bottom w:w="0" w:type="dxa"/>
+        <w:right w:w="108" w:type="dxa"/>
+      </w:tblCellMar>
+    </w:tblPr>
+  </w:style>
 </w:styles>
 </file>
 

</xml_diff>

<commit_message>
- pom refinements - ex2.docx - further progress
</commit_message>
<xml_diff>
--- a/ex2.docx
+++ b/ex2.docx
@@ -1205,23 +1205,31 @@
     </w:p>
     <w:p>
       <w:pPr>
+        <w:rPr>
+          <w:rFonts w:asciiTheme="majorHAnsi" w:eastAsiaTheme="majorEastAsia" w:hAnsiTheme="majorHAnsi" w:cstheme="majorBidi"/>
+          <w:b/>
+          <w:bCs/>
+          <w:color w:val="4F81BD" w:themeColor="accent1"/>
+          <w:sz w:val="26"/>
+          <w:szCs w:val="26"/>
+        </w:rPr>
+      </w:pPr>
+      <w:r>
+        <w:br w:type="page"/>
+      </w:r>
+    </w:p>
+    <w:p>
+      <w:pPr>
         <w:pStyle w:val="Heading2"/>
         <w:spacing w:line="240" w:lineRule="auto"/>
       </w:pPr>
       <w:r>
-        <w:t>Two</w:t>
-      </w:r>
-      <w:r>
-        <w:t>-dimension beacon navigation problem</w:t>
+        <w:lastRenderedPageBreak/>
+        <w:t>Two-dimension beacon navigation problem</w:t>
       </w:r>
     </w:p>
     <w:p/>
     <w:p>
-      <w:r>
-        <w:br w:type="page"/>
-      </w:r>
-    </w:p>
-    <w:p>
       <w:pPr>
         <w:rPr>
           <w:rStyle w:val="IntenseReference"/>
@@ -1231,7 +1239,440 @@
         <w:rPr>
           <w:rStyle w:val="IntenseReference"/>
         </w:rPr>
+        <w:t xml:space="preserve">Proposed </w:t>
+      </w:r>
+      <w:r>
+        <w:rPr>
+          <w:rStyle w:val="IntenseReference"/>
+        </w:rPr>
+        <w:t>H</w:t>
+      </w:r>
+      <w:r>
+        <w:rPr>
+          <w:rStyle w:val="IntenseReference"/>
+        </w:rPr>
+        <w:t>euristics:</w:t>
+      </w:r>
+    </w:p>
+    <w:p>
+      <w:r>
+        <w:t>After examining different approaches (see below) we came up with an algorithm called “Intersected Flower”. This algorithm draws a flower-like figure using circles (beacons) in the middle of the solution area and then with additional complementary circles intersects the flower petals:</w:t>
+      </w:r>
+    </w:p>
+    <w:p>
+      <w:pPr>
+        <w:jc w:val="center"/>
+      </w:pPr>
+      <w:r>
+        <w:rPr>
+          <w:noProof/>
+          <w:lang w:bidi="he-IL"/>
+        </w:rPr>
+        <w:drawing>
+          <wp:inline distT="0" distB="0" distL="0" distR="0" wp14:anchorId="693D4837">
+            <wp:extent cx="4285753" cy="2998521"/>
+            <wp:effectExtent l="0" t="0" r="635" b="0"/>
+            <wp:docPr id="4" name="Picture 4"/>
+            <wp:cNvGraphicFramePr>
+              <a:graphicFrameLocks xmlns:a="http://schemas.openxmlformats.org/drawingml/2006/main" noChangeAspect="1"/>
+            </wp:cNvGraphicFramePr>
+            <a:graphic xmlns:a="http://schemas.openxmlformats.org/drawingml/2006/main">
+              <a:graphicData uri="http://schemas.openxmlformats.org/drawingml/2006/picture">
+                <pic:pic xmlns:pic="http://schemas.openxmlformats.org/drawingml/2006/picture">
+                  <pic:nvPicPr>
+                    <pic:cNvPr id="0" name="Picture 2"/>
+                    <pic:cNvPicPr>
+                      <a:picLocks noChangeAspect="1" noChangeArrowheads="1"/>
+                    </pic:cNvPicPr>
+                  </pic:nvPicPr>
+                  <pic:blipFill>
+                    <a:blip r:embed="rId8">
+                      <a:extLst>
+                        <a:ext uri="{28A0092B-C50C-407E-A947-70E740481C1C}">
+                          <a14:useLocalDpi xmlns:a14="http://schemas.microsoft.com/office/drawing/2010/main" val="0"/>
+                        </a:ext>
+                      </a:extLst>
+                    </a:blip>
+                    <a:srcRect/>
+                    <a:stretch>
+                      <a:fillRect/>
+                    </a:stretch>
+                  </pic:blipFill>
+                  <pic:spPr bwMode="auto">
+                    <a:xfrm>
+                      <a:off x="0" y="0"/>
+                      <a:ext cx="4285602" cy="2998415"/>
+                    </a:xfrm>
+                    <a:prstGeom prst="rect">
+                      <a:avLst/>
+                    </a:prstGeom>
+                    <a:noFill/>
+                  </pic:spPr>
+                </pic:pic>
+              </a:graphicData>
+            </a:graphic>
+          </wp:inline>
+        </w:drawing>
+      </w:r>
+    </w:p>
+    <w:p>
+      <w:r>
+        <w:t>The parameters for our algorithm are:</w:t>
+      </w:r>
+    </w:p>
+    <w:p>
+      <w:pPr>
+        <w:pStyle w:val="ListParagraph"/>
+        <w:numPr>
+          <w:ilvl w:val="0"/>
+          <w:numId w:val="4"/>
+        </w:numPr>
+      </w:pPr>
+      <w:r>
+        <w:t>flower petals circles center as a distance from the plot center</w:t>
+      </w:r>
+    </w:p>
+    <w:p>
+      <w:pPr>
+        <w:pStyle w:val="ListParagraph"/>
+        <w:numPr>
+          <w:ilvl w:val="0"/>
+          <w:numId w:val="4"/>
+        </w:numPr>
+      </w:pPr>
+      <w:r>
+        <w:t>flower petals</w:t>
+      </w:r>
+      <w:r>
+        <w:t xml:space="preserve"> radius</w:t>
+      </w:r>
+    </w:p>
+    <w:p>
+      <w:pPr>
+        <w:pStyle w:val="ListParagraph"/>
+        <w:numPr>
+          <w:ilvl w:val="0"/>
+          <w:numId w:val="4"/>
+        </w:numPr>
+      </w:pPr>
+      <w:r>
+        <w:t>number of complementary circles</w:t>
+      </w:r>
+    </w:p>
+    <w:p>
+      <w:pPr>
+        <w:pStyle w:val="ListParagraph"/>
+        <w:numPr>
+          <w:ilvl w:val="0"/>
+          <w:numId w:val="4"/>
+        </w:numPr>
+      </w:pPr>
+      <w:r>
+        <w:t>complementary circles radius</w:t>
+      </w:r>
+    </w:p>
+    <w:p>
+      <w:r>
+        <w:t xml:space="preserve">Our implementation doesn’t make any smart choice for the parameters values. Some possible improvements we were thinking about are based on finding optimal values (local minima) using </w:t>
+      </w:r>
+      <w:r>
+        <w:t>conjugate gradient descent</w:t>
+      </w:r>
+      <w:r>
+        <w:t xml:space="preserve"> (should be feasible for the small inputs we’re dealing with).</w:t>
+      </w:r>
+    </w:p>
+    <w:p>
+      <w:pPr>
+        <w:rPr>
+          <w:rStyle w:val="IntenseReference"/>
+        </w:rPr>
+      </w:pPr>
+      <w:r>
+        <w:rPr>
+          <w:rStyle w:val="IntenseReference"/>
+        </w:rPr>
+        <w:t>Alternative Approaches (discontinued):</w:t>
+      </w:r>
+    </w:p>
+    <w:p>
+      <w:pPr>
+        <w:pStyle w:val="ListParagraph"/>
+        <w:numPr>
+          <w:ilvl w:val="0"/>
+          <w:numId w:val="5"/>
+        </w:numPr>
+      </w:pPr>
+      <w:r>
         <w:lastRenderedPageBreak/>
+        <w:t>Grid based approach – making a grid-like placement (</w:t>
+      </w:r>
+      <m:oMath>
+        <m:r>
+          <w:rPr>
+            <w:rFonts w:ascii="Cambria Math" w:hAnsi="Cambria Math"/>
+          </w:rPr>
+          <m:t>√n</m:t>
+        </m:r>
+      </m:oMath>
+      <w:r>
+        <w:rPr>
+          <w:rFonts w:eastAsiaTheme="minorEastAsia"/>
+        </w:rPr>
+        <w:t xml:space="preserve"> beacons for each axe):</w:t>
+      </w:r>
+      <w:r>
+        <w:rPr>
+          <w:rFonts w:eastAsiaTheme="minorEastAsia"/>
+        </w:rPr>
+        <w:br/>
+      </w:r>
+      <w:r>
+        <w:drawing>
+          <wp:inline distT="0" distB="0" distL="0" distR="0" wp14:anchorId="6B164778" wp14:editId="50C0A886">
+            <wp:extent cx="2743200" cy="2743200"/>
+            <wp:effectExtent l="0" t="0" r="0" b="0"/>
+            <wp:docPr id="1" name="Picture 1"/>
+            <wp:cNvGraphicFramePr>
+              <a:graphicFrameLocks xmlns:a="http://schemas.openxmlformats.org/drawingml/2006/main" noChangeAspect="1"/>
+            </wp:cNvGraphicFramePr>
+            <a:graphic xmlns:a="http://schemas.openxmlformats.org/drawingml/2006/main">
+              <a:graphicData uri="http://schemas.openxmlformats.org/drawingml/2006/picture">
+                <pic:pic xmlns:pic="http://schemas.openxmlformats.org/drawingml/2006/picture">
+                  <pic:nvPicPr>
+                    <pic:cNvPr id="0" name=""/>
+                    <pic:cNvPicPr/>
+                  </pic:nvPicPr>
+                  <pic:blipFill>
+                    <a:blip r:embed="rId9"/>
+                    <a:stretch>
+                      <a:fillRect/>
+                    </a:stretch>
+                  </pic:blipFill>
+                  <pic:spPr>
+                    <a:xfrm>
+                      <a:off x="0" y="0"/>
+                      <a:ext cx="2743040" cy="2743040"/>
+                    </a:xfrm>
+                    <a:prstGeom prst="rect">
+                      <a:avLst/>
+                    </a:prstGeom>
+                  </pic:spPr>
+                </pic:pic>
+              </a:graphicData>
+            </a:graphic>
+          </wp:inline>
+        </w:drawing>
+      </w:r>
+      <w:r>
+        <w:rPr>
+          <w:rFonts w:eastAsiaTheme="minorEastAsia"/>
+        </w:rPr>
+        <w:br/>
+      </w:r>
+    </w:p>
+    <w:p>
+      <w:pPr>
+        <w:pStyle w:val="ListParagraph"/>
+        <w:numPr>
+          <w:ilvl w:val="0"/>
+          <w:numId w:val="5"/>
+        </w:numPr>
+      </w:pPr>
+      <w:r>
+        <w:rPr>
+          <w:rFonts w:eastAsiaTheme="minorEastAsia"/>
+        </w:rPr>
+        <w:t>Centered growing circles (based on the fact that energy function is not about the distance between the sampling points):</w:t>
+      </w:r>
+      <w:r>
+        <w:rPr>
+          <w:rFonts w:eastAsiaTheme="minorEastAsia"/>
+        </w:rPr>
+        <w:br/>
+      </w:r>
+      <w:r>
+        <w:drawing>
+          <wp:inline distT="0" distB="0" distL="0" distR="0" wp14:anchorId="489E9B7E" wp14:editId="07C00107">
+            <wp:extent cx="2760847" cy="2775005"/>
+            <wp:effectExtent l="0" t="0" r="1905" b="6350"/>
+            <wp:docPr id="15" name="Picture 15"/>
+            <wp:cNvGraphicFramePr>
+              <a:graphicFrameLocks xmlns:a="http://schemas.openxmlformats.org/drawingml/2006/main" noChangeAspect="1"/>
+            </wp:cNvGraphicFramePr>
+            <a:graphic xmlns:a="http://schemas.openxmlformats.org/drawingml/2006/main">
+              <a:graphicData uri="http://schemas.openxmlformats.org/drawingml/2006/picture">
+                <pic:pic xmlns:pic="http://schemas.openxmlformats.org/drawingml/2006/picture">
+                  <pic:nvPicPr>
+                    <pic:cNvPr id="0" name=""/>
+                    <pic:cNvPicPr/>
+                  </pic:nvPicPr>
+                  <pic:blipFill>
+                    <a:blip r:embed="rId10"/>
+                    <a:stretch>
+                      <a:fillRect/>
+                    </a:stretch>
+                  </pic:blipFill>
+                  <pic:spPr>
+                    <a:xfrm>
+                      <a:off x="0" y="0"/>
+                      <a:ext cx="2762317" cy="2776483"/>
+                    </a:xfrm>
+                    <a:prstGeom prst="rect">
+                      <a:avLst/>
+                    </a:prstGeom>
+                  </pic:spPr>
+                </pic:pic>
+              </a:graphicData>
+            </a:graphic>
+          </wp:inline>
+        </w:drawing>
+      </w:r>
+      <w:r>
+        <w:rPr>
+          <w:rFonts w:eastAsiaTheme="minorEastAsia"/>
+        </w:rPr>
+        <w:br/>
+      </w:r>
+    </w:p>
+    <w:p>
+      <w:pPr>
+        <w:pStyle w:val="ListParagraph"/>
+        <w:numPr>
+          <w:ilvl w:val="0"/>
+          <w:numId w:val="5"/>
+        </w:numPr>
+      </w:pPr>
+      <w:r>
+        <w:rPr>
+          <w:rFonts w:eastAsiaTheme="minorEastAsia"/>
+        </w:rPr>
+        <w:lastRenderedPageBreak/>
+        <w:t>Growing corner circles:</w:t>
+      </w:r>
+      <w:r>
+        <w:rPr>
+          <w:rFonts w:eastAsiaTheme="minorEastAsia"/>
+        </w:rPr>
+        <w:br/>
+      </w:r>
+      <w:r>
+        <w:rPr>
+          <w:noProof/>
+          <w:lang w:bidi="he-IL"/>
+        </w:rPr>
+        <w:drawing>
+          <wp:inline distT="0" distB="0" distL="0" distR="0" wp14:anchorId="42195483" wp14:editId="0EB0DE03">
+            <wp:extent cx="2624092" cy="2628518"/>
+            <wp:effectExtent l="0" t="0" r="5080" b="635"/>
+            <wp:docPr id="16" name="Picture 16"/>
+            <wp:cNvGraphicFramePr>
+              <a:graphicFrameLocks xmlns:a="http://schemas.openxmlformats.org/drawingml/2006/main" noChangeAspect="1"/>
+            </wp:cNvGraphicFramePr>
+            <a:graphic xmlns:a="http://schemas.openxmlformats.org/drawingml/2006/main">
+              <a:graphicData uri="http://schemas.openxmlformats.org/drawingml/2006/picture">
+                <pic:pic xmlns:pic="http://schemas.openxmlformats.org/drawingml/2006/picture">
+                  <pic:nvPicPr>
+                    <pic:cNvPr id="0" name=""/>
+                    <pic:cNvPicPr/>
+                  </pic:nvPicPr>
+                  <pic:blipFill>
+                    <a:blip r:embed="rId11"/>
+                    <a:stretch>
+                      <a:fillRect/>
+                    </a:stretch>
+                  </pic:blipFill>
+                  <pic:spPr>
+                    <a:xfrm>
+                      <a:off x="0" y="0"/>
+                      <a:ext cx="2622480" cy="2626903"/>
+                    </a:xfrm>
+                    <a:prstGeom prst="rect">
+                      <a:avLst/>
+                    </a:prstGeom>
+                  </pic:spPr>
+                </pic:pic>
+              </a:graphicData>
+            </a:graphic>
+          </wp:inline>
+        </w:drawing>
+      </w:r>
+      <w:r>
+        <w:rPr>
+          <w:rFonts w:eastAsiaTheme="minorEastAsia"/>
+        </w:rPr>
+        <w:br/>
+      </w:r>
+    </w:p>
+    <w:p>
+      <w:pPr>
+        <w:pStyle w:val="ListParagraph"/>
+        <w:numPr>
+          <w:ilvl w:val="0"/>
+          <w:numId w:val="5"/>
+        </w:numPr>
+      </w:pPr>
+      <w:r>
+        <w:rPr>
+          <w:rFonts w:eastAsiaTheme="minorEastAsia"/>
+        </w:rPr>
+        <w:t>Double-spectrum approach:</w:t>
+      </w:r>
+      <w:r>
+        <w:rPr>
+          <w:rFonts w:eastAsiaTheme="minorEastAsia"/>
+        </w:rPr>
+        <w:br/>
+      </w:r>
+      <w:r>
+        <w:drawing>
+          <wp:inline distT="0" distB="0" distL="0" distR="0" wp14:anchorId="5F43604C" wp14:editId="36D22F82">
+            <wp:extent cx="2623930" cy="2632779"/>
+            <wp:effectExtent l="0" t="0" r="5080" b="0"/>
+            <wp:docPr id="17" name="Picture 17"/>
+            <wp:cNvGraphicFramePr>
+              <a:graphicFrameLocks xmlns:a="http://schemas.openxmlformats.org/drawingml/2006/main" noChangeAspect="1"/>
+            </wp:cNvGraphicFramePr>
+            <a:graphic xmlns:a="http://schemas.openxmlformats.org/drawingml/2006/main">
+              <a:graphicData uri="http://schemas.openxmlformats.org/drawingml/2006/picture">
+                <pic:pic xmlns:pic="http://schemas.openxmlformats.org/drawingml/2006/picture">
+                  <pic:nvPicPr>
+                    <pic:cNvPr id="0" name=""/>
+                    <pic:cNvPicPr/>
+                  </pic:nvPicPr>
+                  <pic:blipFill>
+                    <a:blip r:embed="rId12"/>
+                    <a:stretch>
+                      <a:fillRect/>
+                    </a:stretch>
+                  </pic:blipFill>
+                  <pic:spPr>
+                    <a:xfrm>
+                      <a:off x="0" y="0"/>
+                      <a:ext cx="2623048" cy="2631894"/>
+                    </a:xfrm>
+                    <a:prstGeom prst="rect">
+                      <a:avLst/>
+                    </a:prstGeom>
+                  </pic:spPr>
+                </pic:pic>
+              </a:graphicData>
+            </a:graphic>
+          </wp:inline>
+        </w:drawing>
+      </w:r>
+    </w:p>
+    <w:p/>
+    <w:p>
+      <w:pPr>
+        <w:rPr>
+          <w:rStyle w:val="IntenseReference"/>
+        </w:rPr>
+      </w:pPr>
+      <w:r>
+        <w:rPr>
+          <w:rStyle w:val="IntenseReference"/>
+        </w:rPr>
         <w:t>Benchmark table:</w:t>
       </w:r>
     </w:p>
@@ -1628,10 +2069,7 @@
           <w:tcPr>
             <w:tcW w:w="689" w:type="dxa"/>
           </w:tcPr>
-          <w:p>
-            <w:bookmarkStart w:id="0" w:name="_GoBack"/>
-            <w:bookmarkEnd w:id="0"/>
-          </w:p>
+          <w:p/>
         </w:tc>
         <w:tc>
           <w:tcPr>
@@ -2271,6 +2709,7 @@
           </w:tcPr>
           <w:p>
             <w:r>
+              <w:lastRenderedPageBreak/>
               <w:t>bm_random_1000_2.txt</w:t>
             </w:r>
           </w:p>
@@ -2697,19 +3136,189 @@
         </w:tc>
       </w:tr>
     </w:tbl>
-    <w:p/>
-    <w:p>
-      <w:pPr>
-        <w:pStyle w:val="Heading2"/>
+    <w:p>
+      <w:pPr>
         <w:rPr>
           <w:rStyle w:val="IntenseReference"/>
-          <w:b/>
-          <w:bCs/>
+          <w:b w:val="0"/>
+          <w:bCs w:val="0"/>
           <w:smallCaps w:val="0"/>
           <w:color w:val="4F81BD" w:themeColor="accent1"/>
           <w:spacing w:val="0"/>
           <w:u w:val="none"/>
         </w:rPr>
+      </w:pPr>
+    </w:p>
+    <w:p>
+      <w:pPr>
+        <w:rPr>
+          <w:rStyle w:val="IntenseReference"/>
+        </w:rPr>
+      </w:pPr>
+      <w:r>
+        <w:rPr>
+          <w:rStyle w:val="IntenseReference"/>
+        </w:rPr>
+        <w:t>Implementation details:</w:t>
+      </w:r>
+    </w:p>
+    <w:p>
+      <w:r>
+        <w:t>We implemented our solution using Java programming languages</w:t>
+      </w:r>
+      <w:r>
+        <w:t xml:space="preserve"> (language level complies with version 1.6)</w:t>
+      </w:r>
+      <w:r>
+        <w:t>. We do use JRE classes in</w:t>
+      </w:r>
+      <w:r>
+        <w:rPr>
+          <w:rStyle w:val="codeChar"/>
+        </w:rPr>
+        <w:t xml:space="preserve"> </w:t>
+      </w:r>
+      <w:proofErr w:type="spellStart"/>
+      <w:r>
+        <w:rPr>
+          <w:rStyle w:val="codeChar"/>
+        </w:rPr>
+        <w:t>java.awt</w:t>
+      </w:r>
+      <w:proofErr w:type="spellEnd"/>
+      <w:r>
+        <w:rPr>
+          <w:rStyle w:val="codeChar"/>
+        </w:rPr>
+        <w:t xml:space="preserve"> </w:t>
+      </w:r>
+      <w:r>
+        <w:t>package for the points (</w:t>
+      </w:r>
+      <w:r>
+        <w:rPr>
+          <w:rStyle w:val="codeChar"/>
+        </w:rPr>
+        <w:t>Point2D</w:t>
+      </w:r>
+      <w:r>
+        <w:t xml:space="preserve"> class) and beacons (</w:t>
+      </w:r>
+      <w:r>
+        <w:rPr>
+          <w:rStyle w:val="codeChar"/>
+        </w:rPr>
+        <w:t>Ellipse2D</w:t>
+      </w:r>
+      <w:r>
+        <w:t xml:space="preserve"> class). We also developed a GUI which allows us to visually represent our ideas and play with these (see usage details). Our solution (as well the alternatives we chose to discontinue) </w:t>
+      </w:r>
+      <w:proofErr w:type="gramStart"/>
+      <w:r>
+        <w:t>are</w:t>
+      </w:r>
+      <w:proofErr w:type="gramEnd"/>
+      <w:r>
+        <w:t xml:space="preserve"> located under </w:t>
+      </w:r>
+      <w:r>
+        <w:rPr>
+          <w:rStyle w:val="codeChar"/>
+        </w:rPr>
+        <w:t>idc.edu.ex2.solution</w:t>
+      </w:r>
+      <w:r>
+        <w:t xml:space="preserve"> package. Additio</w:t>
+      </w:r>
+      <w:bookmarkStart w:id="0" w:name="_GoBack"/>
+      <w:bookmarkEnd w:id="0"/>
+      <w:r>
+        <w:t>nal libraries used:</w:t>
+      </w:r>
+    </w:p>
+    <w:p>
+      <w:pPr>
+        <w:pStyle w:val="ListParagraph"/>
+        <w:numPr>
+          <w:ilvl w:val="0"/>
+          <w:numId w:val="6"/>
+        </w:numPr>
+      </w:pPr>
+      <w:r>
+        <w:t>Google-guava (</w:t>
+      </w:r>
+      <w:hyperlink r:id="rId13" w:history="1">
+        <w:r>
+          <w:rPr>
+            <w:rStyle w:val="Hyperlink"/>
+          </w:rPr>
+          <w:t>http://code.google.com/p/guava-libraries/</w:t>
+        </w:r>
+      </w:hyperlink>
+      <w:r>
+        <w:t>)</w:t>
+      </w:r>
+    </w:p>
+    <w:p>
+      <w:pPr>
+        <w:pStyle w:val="ListParagraph"/>
+        <w:numPr>
+          <w:ilvl w:val="0"/>
+          <w:numId w:val="6"/>
+        </w:numPr>
+      </w:pPr>
+      <w:r>
+        <w:t>Apache Commons Lang (</w:t>
+      </w:r>
+      <w:hyperlink r:id="rId14" w:history="1">
+        <w:r>
+          <w:rPr>
+            <w:rStyle w:val="Hyperlink"/>
+          </w:rPr>
+          <w:t>http://commons.apache.org/lang/</w:t>
+        </w:r>
+      </w:hyperlink>
+      <w:r>
+        <w:t>)</w:t>
+      </w:r>
+    </w:p>
+    <w:p>
+      <w:pPr>
+        <w:rPr>
+          <w:rStyle w:val="IntenseReference"/>
+        </w:rPr>
+      </w:pPr>
+      <w:r>
+        <w:rPr>
+          <w:rStyle w:val="IntenseReference"/>
+        </w:rPr>
+        <w:t>Submission &amp; usage:</w:t>
+      </w:r>
+    </w:p>
+    <w:p>
+      <w:r>
+        <w:t>Our submission zip archive contains:</w:t>
+      </w:r>
+    </w:p>
+    <w:p>
+      <w:pPr>
+        <w:pStyle w:val="ListParagraph"/>
+        <w:numPr>
+          <w:ilvl w:val="0"/>
+          <w:numId w:val="6"/>
+        </w:numPr>
+      </w:pPr>
+      <w:r>
+        <w:t>ex2.docx (this file)</w:t>
+      </w:r>
+    </w:p>
+    <w:p>
+      <w:pPr>
+        <w:pStyle w:val="ListParagraph"/>
+        <w:numPr>
+          <w:ilvl w:val="0"/>
+          <w:numId w:val="6"/>
+        </w:numPr>
       </w:pPr>
     </w:p>
     <w:sectPr>
@@ -2928,6 +3537,208 @@
     </w:lvl>
   </w:abstractNum>
   <w:abstractNum w:abstractNumId="2">
+    <w:nsid w:val="344A469F"/>
+    <w:multiLevelType w:val="hybridMultilevel"/>
+    <w:tmpl w:val="7F206520"/>
+    <w:lvl w:ilvl="0" w:tplc="0409000F">
+      <w:start w:val="1"/>
+      <w:numFmt w:val="decimal"/>
+      <w:lvlText w:val="%1."/>
+      <w:lvlJc w:val="left"/>
+      <w:pPr>
+        <w:ind w:left="720" w:hanging="360"/>
+      </w:pPr>
+      <w:rPr>
+        <w:rFonts w:hint="default"/>
+      </w:rPr>
+    </w:lvl>
+    <w:lvl w:ilvl="1" w:tplc="04090019" w:tentative="1">
+      <w:start w:val="1"/>
+      <w:numFmt w:val="lowerLetter"/>
+      <w:lvlText w:val="%2."/>
+      <w:lvlJc w:val="left"/>
+      <w:pPr>
+        <w:ind w:left="1440" w:hanging="360"/>
+      </w:pPr>
+    </w:lvl>
+    <w:lvl w:ilvl="2" w:tplc="0409001B" w:tentative="1">
+      <w:start w:val="1"/>
+      <w:numFmt w:val="lowerRoman"/>
+      <w:lvlText w:val="%3."/>
+      <w:lvlJc w:val="right"/>
+      <w:pPr>
+        <w:ind w:left="2160" w:hanging="180"/>
+      </w:pPr>
+    </w:lvl>
+    <w:lvl w:ilvl="3" w:tplc="0409000F" w:tentative="1">
+      <w:start w:val="1"/>
+      <w:numFmt w:val="decimal"/>
+      <w:lvlText w:val="%4."/>
+      <w:lvlJc w:val="left"/>
+      <w:pPr>
+        <w:ind w:left="2880" w:hanging="360"/>
+      </w:pPr>
+    </w:lvl>
+    <w:lvl w:ilvl="4" w:tplc="04090019" w:tentative="1">
+      <w:start w:val="1"/>
+      <w:numFmt w:val="lowerLetter"/>
+      <w:lvlText w:val="%5."/>
+      <w:lvlJc w:val="left"/>
+      <w:pPr>
+        <w:ind w:left="3600" w:hanging="360"/>
+      </w:pPr>
+    </w:lvl>
+    <w:lvl w:ilvl="5" w:tplc="0409001B" w:tentative="1">
+      <w:start w:val="1"/>
+      <w:numFmt w:val="lowerRoman"/>
+      <w:lvlText w:val="%6."/>
+      <w:lvlJc w:val="right"/>
+      <w:pPr>
+        <w:ind w:left="4320" w:hanging="180"/>
+      </w:pPr>
+    </w:lvl>
+    <w:lvl w:ilvl="6" w:tplc="0409000F" w:tentative="1">
+      <w:start w:val="1"/>
+      <w:numFmt w:val="decimal"/>
+      <w:lvlText w:val="%7."/>
+      <w:lvlJc w:val="left"/>
+      <w:pPr>
+        <w:ind w:left="5040" w:hanging="360"/>
+      </w:pPr>
+    </w:lvl>
+    <w:lvl w:ilvl="7" w:tplc="04090019" w:tentative="1">
+      <w:start w:val="1"/>
+      <w:numFmt w:val="lowerLetter"/>
+      <w:lvlText w:val="%8."/>
+      <w:lvlJc w:val="left"/>
+      <w:pPr>
+        <w:ind w:left="5760" w:hanging="360"/>
+      </w:pPr>
+    </w:lvl>
+    <w:lvl w:ilvl="8" w:tplc="0409001B" w:tentative="1">
+      <w:start w:val="1"/>
+      <w:numFmt w:val="lowerRoman"/>
+      <w:lvlText w:val="%9."/>
+      <w:lvlJc w:val="right"/>
+      <w:pPr>
+        <w:ind w:left="6480" w:hanging="180"/>
+      </w:pPr>
+    </w:lvl>
+  </w:abstractNum>
+  <w:abstractNum w:abstractNumId="3">
+    <w:nsid w:val="41970C82"/>
+    <w:multiLevelType w:val="hybridMultilevel"/>
+    <w:tmpl w:val="734A466C"/>
+    <w:lvl w:ilvl="0" w:tplc="0E92491E">
+      <w:start w:val="1"/>
+      <w:numFmt w:val="bullet"/>
+      <w:lvlText w:val="-"/>
+      <w:lvlJc w:val="left"/>
+      <w:pPr>
+        <w:ind w:left="720" w:hanging="360"/>
+      </w:pPr>
+      <w:rPr>
+        <w:rFonts w:ascii="Calibri" w:eastAsiaTheme="minorHAnsi" w:hAnsi="Calibri" w:cs="Calibri" w:hint="default"/>
+      </w:rPr>
+    </w:lvl>
+    <w:lvl w:ilvl="1" w:tplc="04090003" w:tentative="1">
+      <w:start w:val="1"/>
+      <w:numFmt w:val="bullet"/>
+      <w:lvlText w:val="o"/>
+      <w:lvlJc w:val="left"/>
+      <w:pPr>
+        <w:ind w:left="1440" w:hanging="360"/>
+      </w:pPr>
+      <w:rPr>
+        <w:rFonts w:ascii="Courier New" w:hAnsi="Courier New" w:cs="Courier New" w:hint="default"/>
+      </w:rPr>
+    </w:lvl>
+    <w:lvl w:ilvl="2" w:tplc="04090005" w:tentative="1">
+      <w:start w:val="1"/>
+      <w:numFmt w:val="bullet"/>
+      <w:lvlText w:val=""/>
+      <w:lvlJc w:val="left"/>
+      <w:pPr>
+        <w:ind w:left="2160" w:hanging="360"/>
+      </w:pPr>
+      <w:rPr>
+        <w:rFonts w:ascii="Wingdings" w:hAnsi="Wingdings" w:hint="default"/>
+      </w:rPr>
+    </w:lvl>
+    <w:lvl w:ilvl="3" w:tplc="04090001" w:tentative="1">
+      <w:start w:val="1"/>
+      <w:numFmt w:val="bullet"/>
+      <w:lvlText w:val=""/>
+      <w:lvlJc w:val="left"/>
+      <w:pPr>
+        <w:ind w:left="2880" w:hanging="360"/>
+      </w:pPr>
+      <w:rPr>
+        <w:rFonts w:ascii="Symbol" w:hAnsi="Symbol" w:hint="default"/>
+      </w:rPr>
+    </w:lvl>
+    <w:lvl w:ilvl="4" w:tplc="04090003" w:tentative="1">
+      <w:start w:val="1"/>
+      <w:numFmt w:val="bullet"/>
+      <w:lvlText w:val="o"/>
+      <w:lvlJc w:val="left"/>
+      <w:pPr>
+        <w:ind w:left="3600" w:hanging="360"/>
+      </w:pPr>
+      <w:rPr>
+        <w:rFonts w:ascii="Courier New" w:hAnsi="Courier New" w:cs="Courier New" w:hint="default"/>
+      </w:rPr>
+    </w:lvl>
+    <w:lvl w:ilvl="5" w:tplc="04090005" w:tentative="1">
+      <w:start w:val="1"/>
+      <w:numFmt w:val="bullet"/>
+      <w:lvlText w:val=""/>
+      <w:lvlJc w:val="left"/>
+      <w:pPr>
+        <w:ind w:left="4320" w:hanging="360"/>
+      </w:pPr>
+      <w:rPr>
+        <w:rFonts w:ascii="Wingdings" w:hAnsi="Wingdings" w:hint="default"/>
+      </w:rPr>
+    </w:lvl>
+    <w:lvl w:ilvl="6" w:tplc="04090001" w:tentative="1">
+      <w:start w:val="1"/>
+      <w:numFmt w:val="bullet"/>
+      <w:lvlText w:val=""/>
+      <w:lvlJc w:val="left"/>
+      <w:pPr>
+        <w:ind w:left="5040" w:hanging="360"/>
+      </w:pPr>
+      <w:rPr>
+        <w:rFonts w:ascii="Symbol" w:hAnsi="Symbol" w:hint="default"/>
+      </w:rPr>
+    </w:lvl>
+    <w:lvl w:ilvl="7" w:tplc="04090003" w:tentative="1">
+      <w:start w:val="1"/>
+      <w:numFmt w:val="bullet"/>
+      <w:lvlText w:val="o"/>
+      <w:lvlJc w:val="left"/>
+      <w:pPr>
+        <w:ind w:left="5760" w:hanging="360"/>
+      </w:pPr>
+      <w:rPr>
+        <w:rFonts w:ascii="Courier New" w:hAnsi="Courier New" w:cs="Courier New" w:hint="default"/>
+      </w:rPr>
+    </w:lvl>
+    <w:lvl w:ilvl="8" w:tplc="04090005" w:tentative="1">
+      <w:start w:val="1"/>
+      <w:numFmt w:val="bullet"/>
+      <w:lvlText w:val=""/>
+      <w:lvlJc w:val="left"/>
+      <w:pPr>
+        <w:ind w:left="6480" w:hanging="360"/>
+      </w:pPr>
+      <w:rPr>
+        <w:rFonts w:ascii="Wingdings" w:hAnsi="Wingdings" w:hint="default"/>
+      </w:rPr>
+    </w:lvl>
+  </w:abstractNum>
+  <w:abstractNum w:abstractNumId="4">
     <w:nsid w:val="42D36863"/>
     <w:multiLevelType w:val="hybridMultilevel"/>
     <w:tmpl w:val="DC74E4F2"/>
@@ -3013,7 +3824,7 @@
       </w:pPr>
     </w:lvl>
   </w:abstractNum>
-  <w:abstractNum w:abstractNumId="3">
+  <w:abstractNum w:abstractNumId="5">
     <w:nsid w:val="5150304D"/>
     <w:multiLevelType w:val="hybridMultilevel"/>
     <w:tmpl w:val="D6285060"/>
@@ -3106,13 +3917,19 @@
     <w:abstractNumId w:val="1"/>
   </w:num>
   <w:num w:numId="2">
-    <w:abstractNumId w:val="2"/>
+    <w:abstractNumId w:val="4"/>
   </w:num>
   <w:num w:numId="3">
-    <w:abstractNumId w:val="3"/>
+    <w:abstractNumId w:val="5"/>
   </w:num>
   <w:num w:numId="4">
     <w:abstractNumId w:val="0"/>
+  </w:num>
+  <w:num w:numId="5">
+    <w:abstractNumId w:val="2"/>
+  </w:num>
+  <w:num w:numId="6">
+    <w:abstractNumId w:val="3"/>
   </w:num>
 </w:numbering>
 </file>
@@ -3304,7 +4121,6 @@
   <w:style w:type="character" w:default="1" w:styleId="DefaultParagraphFont">
     <w:name w:val="Default Paragraph Font"/>
     <w:uiPriority w:val="1"/>
-    <w:semiHidden/>
     <w:unhideWhenUsed/>
   </w:style>
   <w:style w:type="table" w:default="1" w:styleId="TableNormal">
@@ -3357,6 +4173,7 @@
   <w:style w:type="paragraph" w:styleId="ListParagraph">
     <w:name w:val="List Paragraph"/>
     <w:basedOn w:val="Normal"/>
+    <w:link w:val="ListParagraphChar"/>
     <w:uiPriority w:val="34"/>
     <w:qFormat/>
     <w:rsid w:val="00960DAF"/>
@@ -3452,6 +4269,54 @@
         <w:right w:w="108" w:type="dxa"/>
       </w:tblCellMar>
     </w:tblPr>
+  </w:style>
+  <w:style w:type="character" w:styleId="PlaceholderText">
+    <w:name w:val="Placeholder Text"/>
+    <w:basedOn w:val="DefaultParagraphFont"/>
+    <w:uiPriority w:val="99"/>
+    <w:semiHidden/>
+    <w:rsid w:val="00CC05E0"/>
+    <w:rPr>
+      <w:color w:val="808080"/>
+    </w:rPr>
+  </w:style>
+  <w:style w:type="paragraph" w:customStyle="1" w:styleId="code">
+    <w:name w:val="code"/>
+    <w:basedOn w:val="ListParagraph"/>
+    <w:link w:val="codeChar"/>
+    <w:qFormat/>
+    <w:rsid w:val="00A674FD"/>
+    <w:rPr>
+      <w:rFonts w:ascii="Courier New" w:hAnsi="Courier New"/>
+    </w:rPr>
+  </w:style>
+  <w:style w:type="character" w:styleId="SubtleReference">
+    <w:name w:val="Subtle Reference"/>
+    <w:basedOn w:val="DefaultParagraphFont"/>
+    <w:uiPriority w:val="31"/>
+    <w:qFormat/>
+    <w:rsid w:val="00CD2898"/>
+    <w:rPr>
+      <w:smallCaps/>
+      <w:color w:val="C0504D" w:themeColor="accent2"/>
+      <w:u w:val="single"/>
+    </w:rPr>
+  </w:style>
+  <w:style w:type="character" w:customStyle="1" w:styleId="ListParagraphChar">
+    <w:name w:val="List Paragraph Char"/>
+    <w:basedOn w:val="DefaultParagraphFont"/>
+    <w:link w:val="ListParagraph"/>
+    <w:uiPriority w:val="34"/>
+    <w:rsid w:val="00A674FD"/>
+  </w:style>
+  <w:style w:type="character" w:customStyle="1" w:styleId="codeChar">
+    <w:name w:val="code Char"/>
+    <w:basedOn w:val="ListParagraphChar"/>
+    <w:link w:val="code"/>
+    <w:rsid w:val="00A674FD"/>
+    <w:rPr>
+      <w:rFonts w:ascii="Courier New" w:hAnsi="Courier New"/>
+    </w:rPr>
   </w:style>
 </w:styles>
 </file>
@@ -3643,7 +4508,6 @@
   <w:style w:type="character" w:default="1" w:styleId="DefaultParagraphFont">
     <w:name w:val="Default Paragraph Font"/>
     <w:uiPriority w:val="1"/>
-    <w:semiHidden/>
     <w:unhideWhenUsed/>
   </w:style>
   <w:style w:type="table" w:default="1" w:styleId="TableNormal">
@@ -3696,6 +4560,7 @@
   <w:style w:type="paragraph" w:styleId="ListParagraph">
     <w:name w:val="List Paragraph"/>
     <w:basedOn w:val="Normal"/>
+    <w:link w:val="ListParagraphChar"/>
     <w:uiPriority w:val="34"/>
     <w:qFormat/>
     <w:rsid w:val="00960DAF"/>
@@ -3791,6 +4656,54 @@
         <w:right w:w="108" w:type="dxa"/>
       </w:tblCellMar>
     </w:tblPr>
+  </w:style>
+  <w:style w:type="character" w:styleId="PlaceholderText">
+    <w:name w:val="Placeholder Text"/>
+    <w:basedOn w:val="DefaultParagraphFont"/>
+    <w:uiPriority w:val="99"/>
+    <w:semiHidden/>
+    <w:rsid w:val="00CC05E0"/>
+    <w:rPr>
+      <w:color w:val="808080"/>
+    </w:rPr>
+  </w:style>
+  <w:style w:type="paragraph" w:customStyle="1" w:styleId="code">
+    <w:name w:val="code"/>
+    <w:basedOn w:val="ListParagraph"/>
+    <w:link w:val="codeChar"/>
+    <w:qFormat/>
+    <w:rsid w:val="00A674FD"/>
+    <w:rPr>
+      <w:rFonts w:ascii="Courier New" w:hAnsi="Courier New"/>
+    </w:rPr>
+  </w:style>
+  <w:style w:type="character" w:styleId="SubtleReference">
+    <w:name w:val="Subtle Reference"/>
+    <w:basedOn w:val="DefaultParagraphFont"/>
+    <w:uiPriority w:val="31"/>
+    <w:qFormat/>
+    <w:rsid w:val="00CD2898"/>
+    <w:rPr>
+      <w:smallCaps/>
+      <w:color w:val="C0504D" w:themeColor="accent2"/>
+      <w:u w:val="single"/>
+    </w:rPr>
+  </w:style>
+  <w:style w:type="character" w:customStyle="1" w:styleId="ListParagraphChar">
+    <w:name w:val="List Paragraph Char"/>
+    <w:basedOn w:val="DefaultParagraphFont"/>
+    <w:link w:val="ListParagraph"/>
+    <w:uiPriority w:val="34"/>
+    <w:rsid w:val="00A674FD"/>
+  </w:style>
+  <w:style w:type="character" w:customStyle="1" w:styleId="codeChar">
+    <w:name w:val="code Char"/>
+    <w:basedOn w:val="ListParagraphChar"/>
+    <w:link w:val="code"/>
+    <w:rsid w:val="00A674FD"/>
+    <w:rPr>
+      <w:rFonts w:ascii="Courier New" w:hAnsi="Courier New"/>
+    </w:rPr>
   </w:style>
 </w:styles>
 </file>

</xml_diff>

<commit_message>
- ex2.docx - further progress - usage & submitted files list
</commit_message>
<xml_diff>
--- a/ex2.docx
+++ b/ex2.docx
@@ -22,7 +22,7 @@
           <w:szCs w:val="32"/>
           <w:u w:val="single"/>
         </w:rPr>
-        <w:t>Computational Geometry</w:t>
+        <w:t>Computational Geometry Course – spring 2012, IDC</w:t>
       </w:r>
       <w:r>
         <w:rPr>
@@ -32,80 +32,215 @@
           <w:szCs w:val="32"/>
           <w:u w:val="single"/>
         </w:rPr>
-        <w:t xml:space="preserve"> Course – spring 2012, IDC</w:t>
-      </w:r>
-      <w:r>
-        <w:rPr>
-          <w:b/>
-          <w:bCs/>
+        <w:br/>
+      </w:r>
+    </w:p>
+    <w:p>
+      <w:pPr>
+        <w:pStyle w:val="Title"/>
+        <w:jc w:val="center"/>
+        <w:rPr>
+          <w:sz w:val="24"/>
+          <w:szCs w:val="24"/>
+        </w:rPr>
+      </w:pPr>
+      <w:r>
+        <w:rPr>
           <w:sz w:val="32"/>
           <w:szCs w:val="32"/>
-          <w:u w:val="single"/>
-        </w:rPr>
-        <w:br/>
-      </w:r>
-    </w:p>
-    <w:p>
-      <w:pPr>
-        <w:pStyle w:val="Title"/>
-        <w:jc w:val="center"/>
+        </w:rPr>
+        <w:t>EX2 – Optimizing Beacons Layout for Localization Applications</w:t>
+      </w:r>
+      <w:r>
         <w:rPr>
           <w:sz w:val="24"/>
           <w:szCs w:val="24"/>
         </w:rPr>
-      </w:pPr>
-      <w:r>
-        <w:rPr>
-          <w:sz w:val="32"/>
-          <w:szCs w:val="32"/>
-        </w:rPr>
-        <w:t>EX2 – Optimizing Beacons Layout for Localization Applications</w:t>
-      </w:r>
-      <w:r>
-        <w:rPr>
-          <w:sz w:val="24"/>
-          <w:szCs w:val="24"/>
-        </w:rPr>
         <w:br/>
       </w:r>
     </w:p>
     <w:p>
-      <w:r>
-        <w:t xml:space="preserve">Submitted by: </w:t>
-      </w:r>
-    </w:p>
-    <w:p>
-      <w:pPr>
-        <w:ind w:firstLine="720"/>
-      </w:pPr>
-      <w:r>
-        <w:t>Inna Katz ()</w:t>
-      </w:r>
-    </w:p>
-    <w:p>
-      <w:pPr>
-        <w:ind w:firstLine="720"/>
-      </w:pPr>
-      <w:r>
-        <w:t xml:space="preserve">Daniel </w:t>
-      </w:r>
-      <w:proofErr w:type="spellStart"/>
-      <w:r>
-        <w:t>Shmuglin</w:t>
-      </w:r>
-      <w:proofErr w:type="spellEnd"/>
-      <w:r>
-        <w:t xml:space="preserve"> (305870636)</w:t>
-      </w:r>
-      <w:bookmarkStart w:id="0" w:name="_GoBack"/>
-      <w:bookmarkEnd w:id="0"/>
-    </w:p>
-    <w:p>
-      <w:pPr>
-        <w:ind w:firstLine="720"/>
-      </w:pPr>
-      <w:r>
-        <w:t>Alexander Vainshtein (312717218)</w:t>
+      <w:commentRangeStart w:id="0"/>
+      <w:r>
+        <w:rPr>
+          <w:noProof/>
+          <w:lang w:bidi="he-IL"/>
+        </w:rPr>
+        <mc:AlternateContent>
+          <mc:Choice Requires="wps">
+            <w:drawing>
+              <wp:inline distT="0" distB="0" distL="0" distR="0" wp14:anchorId="7F6E564B" wp14:editId="46F182A2">
+                <wp:extent cx="2886323" cy="1403985"/>
+                <wp:effectExtent l="57150" t="38100" r="85725" b="103505"/>
+                <wp:docPr id="307" name="Text Box 2"/>
+                <wp:cNvGraphicFramePr>
+                  <a:graphicFrameLocks xmlns:a="http://schemas.openxmlformats.org/drawingml/2006/main"/>
+                </wp:cNvGraphicFramePr>
+                <a:graphic xmlns:a="http://schemas.openxmlformats.org/drawingml/2006/main">
+                  <a:graphicData uri="http://schemas.microsoft.com/office/word/2010/wordprocessingShape">
+                    <wps:wsp>
+                      <wps:cNvSpPr txBox="1">
+                        <a:spLocks noChangeArrowheads="1"/>
+                      </wps:cNvSpPr>
+                      <wps:spPr bwMode="auto">
+                        <a:xfrm>
+                          <a:off x="0" y="0"/>
+                          <a:ext cx="2886323" cy="1403985"/>
+                        </a:xfrm>
+                        <a:prstGeom prst="rect">
+                          <a:avLst/>
+                        </a:prstGeom>
+                        <a:ln>
+                          <a:headEnd/>
+                          <a:tailEnd/>
+                        </a:ln>
+                      </wps:spPr>
+                      <wps:style>
+                        <a:lnRef idx="1">
+                          <a:schemeClr val="dk1"/>
+                        </a:lnRef>
+                        <a:fillRef idx="2">
+                          <a:schemeClr val="dk1"/>
+                        </a:fillRef>
+                        <a:effectRef idx="1">
+                          <a:schemeClr val="dk1"/>
+                        </a:effectRef>
+                        <a:fontRef idx="minor">
+                          <a:schemeClr val="dk1"/>
+                        </a:fontRef>
+                      </wps:style>
+                      <wps:txbx>
+                        <w:txbxContent>
+                          <w:p>
+                            <w:pPr>
+                              <w:spacing w:line="240" w:lineRule="auto"/>
+                            </w:pPr>
+                            <w:r>
+                              <w:t xml:space="preserve">Submitted by: </w:t>
+                            </w:r>
+                          </w:p>
+                          <w:p>
+                            <w:pPr>
+                              <w:pStyle w:val="ListParagraph"/>
+                              <w:numPr>
+                                <w:ilvl w:val="0"/>
+                                <w:numId w:val="9"/>
+                              </w:numPr>
+                              <w:spacing w:line="240" w:lineRule="auto"/>
+                            </w:pPr>
+                            <w:r>
+                              <w:t>Inna Katz ()</w:t>
+                            </w:r>
+                          </w:p>
+                          <w:p>
+                            <w:pPr>
+                              <w:pStyle w:val="ListParagraph"/>
+                              <w:numPr>
+                                <w:ilvl w:val="0"/>
+                                <w:numId w:val="9"/>
+                              </w:numPr>
+                              <w:spacing w:line="240" w:lineRule="auto"/>
+                            </w:pPr>
+                            <w:r>
+                              <w:t>Daniel Shmuglin (305870636)</w:t>
+                            </w:r>
+                          </w:p>
+                          <w:p>
+                            <w:pPr>
+                              <w:pStyle w:val="ListParagraph"/>
+                              <w:numPr>
+                                <w:ilvl w:val="0"/>
+                                <w:numId w:val="9"/>
+                              </w:numPr>
+                              <w:spacing w:line="240" w:lineRule="auto"/>
+                            </w:pPr>
+                            <w:r>
+                              <w:t>Alexander Vainshtein (312717218)</w:t>
+                            </w:r>
+                          </w:p>
+                        </w:txbxContent>
+                      </wps:txbx>
+                      <wps:bodyPr rot="0" vert="horz" wrap="square" lIns="91440" tIns="45720" rIns="91440" bIns="45720" anchor="t" anchorCtr="0">
+                        <a:spAutoFit/>
+                      </wps:bodyPr>
+                    </wps:wsp>
+                  </a:graphicData>
+                </a:graphic>
+              </wp:inline>
+            </w:drawing>
+          </mc:Choice>
+          <mc:Fallback>
+            <w:pict>
+              <v:shapetype id="_x0000_t202" coordsize="21600,21600" o:spt="202" path="m,l,21600r21600,l21600,xe">
+                <v:stroke joinstyle="miter"/>
+                <v:path gradientshapeok="t" o:connecttype="rect"/>
+              </v:shapetype>
+              <v:shape id="Text Box 2" o:spid="_x0000_s1026" type="#_x0000_t202" style="width:227.25pt;height:110.55pt;visibility:visible;mso-wrap-style:square;mso-left-percent:-10001;mso-top-percent:-10001;mso-position-horizontal:absolute;mso-position-horizontal-relative:char;mso-position-vertical:absolute;mso-position-vertical-relative:line;mso-left-percent:-10001;mso-top-percent:-10001;v-text-anchor:top" o:gfxdata="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" fillcolor="gray [1616]" strokecolor="black [3040]">
+                <v:fill color2="#d9d9d9 [496]" rotate="t" angle="180" colors="0 #bcbcbc;22938f #d0d0d0;1 #ededed" focus="100%" type="gradient"/>
+                <v:shadow on="t" color="black" opacity="24903f" origin=",.5" offset="0,.55556mm"/>
+                <v:textbox style="mso-fit-shape-to-text:t">
+                  <w:txbxContent>
+                    <w:p>
+                      <w:pPr>
+                        <w:spacing w:line="240" w:lineRule="auto"/>
+                      </w:pPr>
+                      <w:r>
+                        <w:t xml:space="preserve">Submitted by: </w:t>
+                      </w:r>
+                    </w:p>
+                    <w:p>
+                      <w:pPr>
+                        <w:pStyle w:val="ListParagraph"/>
+                        <w:numPr>
+                          <w:ilvl w:val="0"/>
+                          <w:numId w:val="9"/>
+                        </w:numPr>
+                        <w:spacing w:line="240" w:lineRule="auto"/>
+                      </w:pPr>
+                      <w:r>
+                        <w:t>Inna Katz ()</w:t>
+                      </w:r>
+                    </w:p>
+                    <w:p>
+                      <w:pPr>
+                        <w:pStyle w:val="ListParagraph"/>
+                        <w:numPr>
+                          <w:ilvl w:val="0"/>
+                          <w:numId w:val="9"/>
+                        </w:numPr>
+                        <w:spacing w:line="240" w:lineRule="auto"/>
+                      </w:pPr>
+                      <w:r>
+                        <w:t>Daniel Shmuglin (305870636)</w:t>
+                      </w:r>
+                    </w:p>
+                    <w:p>
+                      <w:pPr>
+                        <w:pStyle w:val="ListParagraph"/>
+                        <w:numPr>
+                          <w:ilvl w:val="0"/>
+                          <w:numId w:val="9"/>
+                        </w:numPr>
+                        <w:spacing w:line="240" w:lineRule="auto"/>
+                      </w:pPr>
+                      <w:r>
+                        <w:t>Alexander Vainshtein (312717218)</w:t>
+                      </w:r>
+                    </w:p>
+                  </w:txbxContent>
+                </v:textbox>
+                <w10:anchorlock/>
+              </v:shape>
+            </w:pict>
+          </mc:Fallback>
+        </mc:AlternateContent>
+      </w:r>
+      <w:commentRangeEnd w:id="0"/>
+      <w:r>
+        <w:rPr>
+          <w:rStyle w:val="CommentReference"/>
+        </w:rPr>
+        <w:commentReference w:id="0"/>
       </w:r>
       <w:r>
         <w:br/>
@@ -131,15 +266,12 @@
         <w:ind w:left="720"/>
       </w:pPr>
       <w:r>
-        <w:t>This article describes the problem of determining the location of a mobile device in indoor environment using Bluetooth beacons</w:t>
-      </w:r>
-      <w:r>
-        <w:t xml:space="preserve">: </w:t>
+        <w:t xml:space="preserve">This article describes the problem of determining the location of a mobile device in indoor environment using Bluetooth beacons: </w:t>
       </w:r>
       <w:r>
         <w:br/>
       </w:r>
-      <w:hyperlink r:id="rId6" w:history="1">
+      <w:hyperlink r:id="rId7" w:history="1">
         <w:r>
           <w:rPr>
             <w:rStyle w:val="Hyperlink"/>
@@ -169,15 +301,12 @@
         <w:ind w:left="720"/>
       </w:pPr>
       <w:r>
-        <w:t>This article describes the problem of automated tracking of pallets in warehouses. The determining of a pallet location is done using the wireless sensor networks</w:t>
-      </w:r>
-      <w:r>
-        <w:t xml:space="preserve">: </w:t>
+        <w:t xml:space="preserve">This article describes the problem of automated tracking of pallets in warehouses. The determining of a pallet location is done using the wireless sensor networks: </w:t>
       </w:r>
       <w:r>
         <w:br/>
       </w:r>
-      <w:hyperlink r:id="rId7" w:history="1">
+      <w:hyperlink r:id="rId8" w:history="1">
         <w:r>
           <w:rPr>
             <w:rStyle w:val="Hyperlink"/>
@@ -259,7 +388,7 @@
                     </pic:cNvPicPr>
                   </pic:nvPicPr>
                   <pic:blipFill>
-                    <a:blip r:embed="rId8" cstate="print">
+                    <a:blip r:embed="rId9" cstate="print">
                       <a:extLst>
                         <a:ext uri="{28A0092B-C50C-407E-A947-70E740481C1C}">
                           <a14:useLocalDpi xmlns:a14="http://schemas.microsoft.com/office/drawing/2010/main" val="0"/>
@@ -693,7 +822,6 @@
                                 <w:pStyle w:val="NormalWeb"/>
                                 <w:spacing w:before="0" w:beforeAutospacing="0" w:after="0" w:afterAutospacing="0"/>
                               </w:pPr>
-                              <w:proofErr w:type="gramStart"/>
                               <w:r>
                                 <w:rPr>
                                   <w:rFonts w:asciiTheme="minorHAnsi" w:hAnsi="Calibri" w:cstheme="minorBidi"/>
@@ -704,7 +832,6 @@
                                 </w:rPr>
                                 <w:t>b</w:t>
                               </w:r>
-                              <w:proofErr w:type="gramEnd"/>
                             </w:p>
                           </w:txbxContent>
                         </wps:txbx>
@@ -732,7 +859,6 @@
                                 <w:pStyle w:val="NormalWeb"/>
                                 <w:spacing w:before="0" w:beforeAutospacing="0" w:after="0" w:afterAutospacing="0"/>
                               </w:pPr>
-                              <w:proofErr w:type="gramStart"/>
                               <w:r>
                                 <w:rPr>
                                   <w:rFonts w:asciiTheme="minorHAnsi" w:hAnsi="Calibri" w:cstheme="minorBidi"/>
@@ -743,7 +869,6 @@
                                 </w:rPr>
                                 <w:t>a</w:t>
                               </w:r>
-                              <w:proofErr w:type="gramEnd"/>
                             </w:p>
                           </w:txbxContent>
                         </wps:txbx>
@@ -799,7 +924,6 @@
                                 <w:pStyle w:val="NormalWeb"/>
                                 <w:spacing w:before="0" w:beforeAutospacing="0" w:after="0" w:afterAutospacing="0"/>
                               </w:pPr>
-                              <w:proofErr w:type="gramStart"/>
                               <w:r>
                                 <w:rPr>
                                   <w:rFonts w:asciiTheme="minorHAnsi" w:hAnsi="Calibri" w:cstheme="minorBidi"/>
@@ -810,7 +934,6 @@
                                 </w:rPr>
                                 <w:t>c</w:t>
                               </w:r>
-                              <w:proofErr w:type="gramEnd"/>
                             </w:p>
                           </w:txbxContent>
                         </wps:txbx>
@@ -1001,7 +1124,6 @@
       <w:r>
         <w:t xml:space="preserve"> such that it will intersect </w:t>
       </w:r>
-      <w:proofErr w:type="gramStart"/>
       <w:r>
         <w:t xml:space="preserve">both </w:t>
       </w:r>
@@ -1015,7 +1137,6 @@
         </w:rPr>
         <w:t>A</w:t>
       </w:r>
-      <w:proofErr w:type="gramEnd"/>
       <w:r>
         <w:t xml:space="preserve"> and </w:t>
       </w:r>
@@ -1078,7 +1199,6 @@
       <w:r>
         <w:t xml:space="preserve"> of </w:t>
       </w:r>
-      <w:proofErr w:type="gramStart"/>
       <w:r>
         <w:rPr>
           <w:i/>
@@ -1086,7 +1206,6 @@
         </w:rPr>
         <w:t>A</w:t>
       </w:r>
-      <w:proofErr w:type="gramEnd"/>
       <w:r>
         <w:t xml:space="preserve"> (not intersecting with </w:t>
       </w:r>
@@ -1215,7 +1334,6 @@
       <w:r>
         <w:t xml:space="preserve">Now we used </w:t>
       </w:r>
-      <w:proofErr w:type="gramStart"/>
       <w:r>
         <w:rPr>
           <w:i/>
@@ -1224,11 +1342,7 @@
         <w:t>n+1</w:t>
       </w:r>
       <w:r>
-        <w:t xml:space="preserve"> beacons</w:t>
-      </w:r>
-      <w:proofErr w:type="gramEnd"/>
-      <w:r>
-        <w:t xml:space="preserve"> and get</w:t>
+        <w:t xml:space="preserve"> beacons and get</w:t>
       </w:r>
       <w:r>
         <w:rPr>
@@ -1299,7 +1413,7 @@
                     </pic:cNvPicPr>
                   </pic:nvPicPr>
                   <pic:blipFill>
-                    <a:blip r:embed="rId9" cstate="print">
+                    <a:blip r:embed="rId10" cstate="print">
                       <a:extLst>
                         <a:ext uri="{28A0092B-C50C-407E-A947-70E740481C1C}">
                           <a14:useLocalDpi xmlns:a14="http://schemas.microsoft.com/office/drawing/2010/main" val="0"/>
@@ -1334,35 +1448,6 @@
     <w:p>
       <w:pPr>
         <w:pStyle w:val="Heading2"/>
-        <w:rPr>
-          <w:rStyle w:val="IntenseReference"/>
-          <w:b/>
-          <w:bCs/>
-          <w:smallCaps w:val="0"/>
-          <w:color w:val="4F81BD" w:themeColor="accent1"/>
-          <w:spacing w:val="0"/>
-          <w:u w:val="none"/>
-        </w:rPr>
-      </w:pPr>
-    </w:p>
-    <w:p>
-      <w:pPr>
-        <w:rPr>
-          <w:rFonts w:asciiTheme="majorHAnsi" w:eastAsiaTheme="majorEastAsia" w:hAnsiTheme="majorHAnsi" w:cstheme="majorBidi"/>
-          <w:b/>
-          <w:bCs/>
-          <w:color w:val="4F81BD" w:themeColor="accent1"/>
-          <w:sz w:val="26"/>
-          <w:szCs w:val="26"/>
-        </w:rPr>
-      </w:pPr>
-      <w:r>
-        <w:br w:type="page"/>
-      </w:r>
-    </w:p>
-    <w:p>
-      <w:pPr>
-        <w:pStyle w:val="Heading2"/>
         <w:spacing w:line="240" w:lineRule="auto"/>
       </w:pPr>
       <w:r>
@@ -1428,7 +1513,7 @@
                     </pic:cNvPicPr>
                   </pic:nvPicPr>
                   <pic:blipFill>
-                    <a:blip r:embed="rId10">
+                    <a:blip r:embed="rId11">
                       <a:extLst>
                         <a:ext uri="{28A0092B-C50C-407E-A947-70E740481C1C}">
                           <a14:useLocalDpi xmlns:a14="http://schemas.microsoft.com/office/drawing/2010/main" val="0"/>
@@ -1587,7 +1672,7 @@
                     <pic:cNvPicPr/>
                   </pic:nvPicPr>
                   <pic:blipFill>
-                    <a:blip r:embed="rId11"/>
+                    <a:blip r:embed="rId12"/>
                     <a:stretch>
                       <a:fillRect/>
                     </a:stretch>
@@ -1644,75 +1729,6 @@
             <wp:extent cx="2760847" cy="2775005"/>
             <wp:effectExtent l="0" t="0" r="1905" b="6350"/>
             <wp:docPr id="15" name="Picture 15"/>
-            <wp:cNvGraphicFramePr>
-              <a:graphicFrameLocks xmlns:a="http://schemas.openxmlformats.org/drawingml/2006/main" noChangeAspect="1"/>
-            </wp:cNvGraphicFramePr>
-            <a:graphic xmlns:a="http://schemas.openxmlformats.org/drawingml/2006/main">
-              <a:graphicData uri="http://schemas.openxmlformats.org/drawingml/2006/picture">
-                <pic:pic xmlns:pic="http://schemas.openxmlformats.org/drawingml/2006/picture">
-                  <pic:nvPicPr>
-                    <pic:cNvPr id="0" name=""/>
-                    <pic:cNvPicPr/>
-                  </pic:nvPicPr>
-                  <pic:blipFill>
-                    <a:blip r:embed="rId12"/>
-                    <a:stretch>
-                      <a:fillRect/>
-                    </a:stretch>
-                  </pic:blipFill>
-                  <pic:spPr>
-                    <a:xfrm>
-                      <a:off x="0" y="0"/>
-                      <a:ext cx="2762317" cy="2776483"/>
-                    </a:xfrm>
-                    <a:prstGeom prst="rect">
-                      <a:avLst/>
-                    </a:prstGeom>
-                  </pic:spPr>
-                </pic:pic>
-              </a:graphicData>
-            </a:graphic>
-          </wp:inline>
-        </w:drawing>
-      </w:r>
-      <w:r>
-        <w:rPr>
-          <w:rFonts w:eastAsiaTheme="minorEastAsia"/>
-        </w:rPr>
-        <w:br/>
-      </w:r>
-    </w:p>
-    <w:p>
-      <w:pPr>
-        <w:pStyle w:val="ListParagraph"/>
-        <w:numPr>
-          <w:ilvl w:val="0"/>
-          <w:numId w:val="5"/>
-        </w:numPr>
-      </w:pPr>
-      <w:r>
-        <w:rPr>
-          <w:rFonts w:eastAsiaTheme="minorEastAsia"/>
-        </w:rPr>
-        <w:lastRenderedPageBreak/>
-        <w:t>Growing corner circles:</w:t>
-      </w:r>
-      <w:r>
-        <w:rPr>
-          <w:rFonts w:eastAsiaTheme="minorEastAsia"/>
-        </w:rPr>
-        <w:br/>
-      </w:r>
-      <w:r>
-        <w:rPr>
-          <w:noProof/>
-          <w:lang w:bidi="he-IL"/>
-        </w:rPr>
-        <w:drawing>
-          <wp:inline distT="0" distB="0" distL="0" distR="0" wp14:anchorId="42195483" wp14:editId="0EB0DE03">
-            <wp:extent cx="2624092" cy="2628518"/>
-            <wp:effectExtent l="0" t="0" r="5080" b="635"/>
-            <wp:docPr id="16" name="Picture 16"/>
             <wp:cNvGraphicFramePr>
               <a:graphicFrameLocks xmlns:a="http://schemas.openxmlformats.org/drawingml/2006/main" noChangeAspect="1"/>
             </wp:cNvGraphicFramePr>
@@ -1732,7 +1748,7 @@
                   <pic:spPr>
                     <a:xfrm>
                       <a:off x="0" y="0"/>
-                      <a:ext cx="2622480" cy="2626903"/>
+                      <a:ext cx="2762317" cy="2776483"/>
                     </a:xfrm>
                     <a:prstGeom prst="rect">
                       <a:avLst/>
@@ -1763,7 +1779,8 @@
         <w:rPr>
           <w:rFonts w:eastAsiaTheme="minorEastAsia"/>
         </w:rPr>
-        <w:t>Double-spectrum approach:</w:t>
+        <w:lastRenderedPageBreak/>
+        <w:t>Growing corner circles:</w:t>
       </w:r>
       <w:r>
         <w:rPr>
@@ -1777,10 +1794,10 @@
           <w:lang w:bidi="he-IL"/>
         </w:rPr>
         <w:drawing>
-          <wp:inline distT="0" distB="0" distL="0" distR="0" wp14:anchorId="5F43604C" wp14:editId="36D22F82">
-            <wp:extent cx="2623930" cy="2632779"/>
-            <wp:effectExtent l="0" t="0" r="5080" b="0"/>
-            <wp:docPr id="17" name="Picture 17"/>
+          <wp:inline distT="0" distB="0" distL="0" distR="0" wp14:anchorId="42195483" wp14:editId="0EB0DE03">
+            <wp:extent cx="2624092" cy="2628518"/>
+            <wp:effectExtent l="0" t="0" r="5080" b="635"/>
+            <wp:docPr id="16" name="Picture 16"/>
             <wp:cNvGraphicFramePr>
               <a:graphicFrameLocks xmlns:a="http://schemas.openxmlformats.org/drawingml/2006/main" noChangeAspect="1"/>
             </wp:cNvGraphicFramePr>
@@ -1800,6 +1817,74 @@
                   <pic:spPr>
                     <a:xfrm>
                       <a:off x="0" y="0"/>
+                      <a:ext cx="2622480" cy="2626903"/>
+                    </a:xfrm>
+                    <a:prstGeom prst="rect">
+                      <a:avLst/>
+                    </a:prstGeom>
+                  </pic:spPr>
+                </pic:pic>
+              </a:graphicData>
+            </a:graphic>
+          </wp:inline>
+        </w:drawing>
+      </w:r>
+      <w:r>
+        <w:rPr>
+          <w:rFonts w:eastAsiaTheme="minorEastAsia"/>
+        </w:rPr>
+        <w:br/>
+      </w:r>
+    </w:p>
+    <w:p>
+      <w:pPr>
+        <w:pStyle w:val="ListParagraph"/>
+        <w:numPr>
+          <w:ilvl w:val="0"/>
+          <w:numId w:val="5"/>
+        </w:numPr>
+      </w:pPr>
+      <w:r>
+        <w:rPr>
+          <w:rFonts w:eastAsiaTheme="minorEastAsia"/>
+        </w:rPr>
+        <w:t>Double-spectrum approach:</w:t>
+      </w:r>
+      <w:r>
+        <w:rPr>
+          <w:rFonts w:eastAsiaTheme="minorEastAsia"/>
+        </w:rPr>
+        <w:br/>
+      </w:r>
+      <w:r>
+        <w:rPr>
+          <w:noProof/>
+          <w:lang w:bidi="he-IL"/>
+        </w:rPr>
+        <w:drawing>
+          <wp:inline distT="0" distB="0" distL="0" distR="0" wp14:anchorId="5F43604C" wp14:editId="36D22F82">
+            <wp:extent cx="2623930" cy="2632779"/>
+            <wp:effectExtent l="0" t="0" r="5080" b="0"/>
+            <wp:docPr id="17" name="Picture 17"/>
+            <wp:cNvGraphicFramePr>
+              <a:graphicFrameLocks xmlns:a="http://schemas.openxmlformats.org/drawingml/2006/main" noChangeAspect="1"/>
+            </wp:cNvGraphicFramePr>
+            <a:graphic xmlns:a="http://schemas.openxmlformats.org/drawingml/2006/main">
+              <a:graphicData uri="http://schemas.openxmlformats.org/drawingml/2006/picture">
+                <pic:pic xmlns:pic="http://schemas.openxmlformats.org/drawingml/2006/picture">
+                  <pic:nvPicPr>
+                    <pic:cNvPr id="0" name=""/>
+                    <pic:cNvPicPr/>
+                  </pic:nvPicPr>
+                  <pic:blipFill>
+                    <a:blip r:embed="rId15"/>
+                    <a:stretch>
+                      <a:fillRect/>
+                    </a:stretch>
+                  </pic:blipFill>
+                  <pic:spPr>
+                    <a:xfrm>
+                      <a:off x="0" y="0"/>
                       <a:ext cx="2623048" cy="2631894"/>
                     </a:xfrm>
                     <a:prstGeom prst="rect">
@@ -1824,7 +1909,29 @@
         <w:rPr>
           <w:rStyle w:val="IntenseReference"/>
         </w:rPr>
+        <w:br w:type="page"/>
+      </w:r>
+    </w:p>
+    <w:p>
+      <w:pPr>
+        <w:rPr>
+          <w:rStyle w:val="IntenseReference"/>
+        </w:rPr>
+      </w:pPr>
+      <w:commentRangeStart w:id="1"/>
+      <w:r>
+        <w:rPr>
+          <w:rStyle w:val="IntenseReference"/>
+        </w:rPr>
+        <w:lastRenderedPageBreak/>
         <w:t>Benchmark table:</w:t>
+      </w:r>
+      <w:commentRangeEnd w:id="1"/>
+      <w:r>
+        <w:rPr>
+          <w:rStyle w:val="CommentReference"/>
+        </w:rPr>
+        <w:commentReference w:id="1"/>
       </w:r>
     </w:p>
     <w:tbl>
@@ -2860,7 +2967,6 @@
           </w:tcPr>
           <w:p>
             <w:r>
-              <w:lastRenderedPageBreak/>
               <w:t>bm_random_1000_2.txt</w:t>
             </w:r>
           </w:p>
@@ -3327,50 +3433,28 @@
         <w:rPr>
           <w:rStyle w:val="codeChar"/>
         </w:rPr>
-        <w:t xml:space="preserve"> </w:t>
-      </w:r>
-      <w:proofErr w:type="spellStart"/>
+        <w:t xml:space="preserve"> java.awt </w:t>
+      </w:r>
+      <w:r>
+        <w:t>package for the points (</w:t>
+      </w:r>
       <w:r>
         <w:rPr>
           <w:rStyle w:val="codeChar"/>
         </w:rPr>
-        <w:t>java.awt</w:t>
-      </w:r>
-      <w:proofErr w:type="spellEnd"/>
+        <w:t>Point2D</w:t>
+      </w:r>
+      <w:r>
+        <w:t xml:space="preserve"> class) and beacons (</w:t>
+      </w:r>
       <w:r>
         <w:rPr>
           <w:rStyle w:val="codeChar"/>
         </w:rPr>
-        <w:t xml:space="preserve"> </w:t>
-      </w:r>
-      <w:r>
-        <w:t>package for the points (</w:t>
-      </w:r>
-      <w:r>
-        <w:rPr>
-          <w:rStyle w:val="codeChar"/>
-        </w:rPr>
-        <w:t>Point2D</w:t>
-      </w:r>
-      <w:r>
-        <w:t xml:space="preserve"> class) and beacons (</w:t>
-      </w:r>
-      <w:r>
-        <w:rPr>
-          <w:rStyle w:val="codeChar"/>
-        </w:rPr>
         <w:t>Ellipse2D</w:t>
       </w:r>
       <w:r>
-        <w:t xml:space="preserve"> class). We also developed a GUI which allows us to visually represent our ideas and play with these (see usage details). Our solution (as well the alternatives we chose to discontinue) </w:t>
-      </w:r>
-      <w:proofErr w:type="gramStart"/>
-      <w:r>
-        <w:t>are</w:t>
-      </w:r>
-      <w:proofErr w:type="gramEnd"/>
-      <w:r>
-        <w:t xml:space="preserve"> located under </w:t>
+        <w:t xml:space="preserve"> class). We also developed a GUI which allows us to visually represent our ideas and play with these (see usage details). Our solution (as well the alternatives we chose to discontinue) are located under </w:t>
       </w:r>
       <w:r>
         <w:rPr>
@@ -3393,7 +3477,7 @@
       <w:r>
         <w:t>Google-guava (</w:t>
       </w:r>
-      <w:hyperlink r:id="rId15" w:history="1">
+      <w:hyperlink r:id="rId16" w:history="1">
         <w:r>
           <w:rPr>
             <w:rStyle w:val="Hyperlink"/>
@@ -3416,7 +3500,7 @@
       <w:r>
         <w:t>Apache Commons Lang (</w:t>
       </w:r>
-      <w:hyperlink r:id="rId16" w:history="1">
+      <w:hyperlink r:id="rId17" w:history="1">
         <w:r>
           <w:rPr>
             <w:rStyle w:val="Hyperlink"/>
@@ -3434,6 +3518,15 @@
           <w:rStyle w:val="IntenseReference"/>
         </w:rPr>
       </w:pPr>
+    </w:p>
+    <w:p>
+      <w:pPr>
+        <w:rPr>
+          <w:rStyle w:val="IntenseReference"/>
+        </w:rPr>
+      </w:pPr>
+      <w:bookmarkStart w:id="2" w:name="_GoBack"/>
+      <w:bookmarkEnd w:id="2"/>
       <w:r>
         <w:rPr>
           <w:rStyle w:val="IntenseReference"/>
@@ -3466,6 +3559,41 @@
           <w:numId w:val="6"/>
         </w:numPr>
       </w:pPr>
+      <w:r>
+        <w:t xml:space="preserve">binaries.zip – implementation binaries - unpack into a directory and run from command shell </w:t>
+      </w:r>
+      <w:r>
+        <w:rPr>
+          <w:rStyle w:val="codeChar"/>
+        </w:rPr>
+        <w:t>java –jar ex2.jar</w:t>
+      </w:r>
+      <w:r>
+        <w:t xml:space="preserve"> for usage help</w:t>
+      </w:r>
+    </w:p>
+    <w:p>
+      <w:pPr>
+        <w:pStyle w:val="ListParagraph"/>
+        <w:numPr>
+          <w:ilvl w:val="0"/>
+          <w:numId w:val="6"/>
+        </w:numPr>
+      </w:pPr>
+      <w:r>
+        <w:t xml:space="preserve">sources.zip – implementation sources (also available at GitHub </w:t>
+      </w:r>
+      <w:hyperlink r:id="rId18" w:history="1">
+        <w:r>
+          <w:rPr>
+            <w:rStyle w:val="Hyperlink"/>
+          </w:rPr>
+          <w:t>https://github.com/hugebdu/ex2</w:t>
+        </w:r>
+      </w:hyperlink>
+      <w:r>
+        <w:t>)</w:t>
+      </w:r>
     </w:p>
     <w:sectPr>
       <w:pgSz w:w="12240" w:h="15840"/>
@@ -3477,6 +3605,43 @@
 </w:document>
 </file>
 
+<file path=word/comments.xml><?xml version="1.0" encoding="utf-8"?>
+<w:comments xmlns:wpc="http://schemas.microsoft.com/office/word/2010/wordprocessingCanvas" xmlns:mc="http://schemas.openxmlformats.org/markup-compatibility/2006" xmlns:o="urn:schemas-microsoft-com:office:office" xmlns:r="http://schemas.openxmlformats.org/officeDocument/2006/relationships" xmlns:m="http://schemas.openxmlformats.org/officeDocument/2006/math" xmlns:v="urn:schemas-microsoft-com:vml" xmlns:wp14="http://schemas.microsoft.com/office/word/2010/wordprocessingDrawing" xmlns:wp="http://schemas.openxmlformats.org/drawingml/2006/wordprocessingDrawing" xmlns:w10="urn:schemas-microsoft-com:office:word" xmlns:w="http://schemas.openxmlformats.org/wordprocessingml/2006/main" xmlns:w14="http://schemas.microsoft.com/office/word/2010/wordml" xmlns:wpg="http://schemas.microsoft.com/office/word/2010/wordprocessingGroup" xmlns:wpi="http://schemas.microsoft.com/office/word/2010/wordprocessingInk" xmlns:wne="http://schemas.microsoft.com/office/word/2006/wordml" xmlns:wps="http://schemas.microsoft.com/office/word/2010/wordprocessingShape" mc:Ignorable="w14 wp14">
+  <w:comment w:id="0" w:author="Daniel Shmuglin" w:date="2012-04-22T21:18:00Z" w:initials="DS">
+    <w:p>
+      <w:pPr>
+        <w:pStyle w:val="CommentText"/>
+      </w:pPr>
+      <w:r>
+        <w:rPr>
+          <w:rStyle w:val="CommentReference"/>
+        </w:rPr>
+        <w:annotationRef/>
+      </w:r>
+      <w:r>
+        <w:t>Inna, place your ID</w:t>
+      </w:r>
+    </w:p>
+  </w:comment>
+  <w:comment w:id="1" w:author="Daniel Shmuglin" w:date="2012-04-22T21:18:00Z" w:initials="DS">
+    <w:p>
+      <w:pPr>
+        <w:pStyle w:val="CommentText"/>
+      </w:pPr>
+      <w:r>
+        <w:rPr>
+          <w:rStyle w:val="CommentReference"/>
+        </w:rPr>
+        <w:annotationRef/>
+      </w:r>
+      <w:r>
+        <w:t>Inna, fill in the benchmark table after your changes</w:t>
+      </w:r>
+    </w:p>
+  </w:comment>
+</w:comments>
+</file>
+
 <file path=word/numbering.xml><?xml version="1.0" encoding="utf-8"?>
 <w:numbering xmlns:wpc="http://schemas.microsoft.com/office/word/2010/wordprocessingCanvas" xmlns:mc="http://schemas.openxmlformats.org/markup-compatibility/2006" xmlns:o="urn:schemas-microsoft-com:office:office" xmlns:r="http://schemas.openxmlformats.org/officeDocument/2006/relationships" xmlns:m="http://schemas.openxmlformats.org/officeDocument/2006/math" xmlns:v="urn:schemas-microsoft-com:vml" xmlns:wp14="http://schemas.microsoft.com/office/word/2010/wordprocessingDrawing" xmlns:wp="http://schemas.openxmlformats.org/drawingml/2006/wordprocessingDrawing" xmlns:w10="urn:schemas-microsoft-com:office:word" xmlns:w="http://schemas.openxmlformats.org/wordprocessingml/2006/main" xmlns:w14="http://schemas.microsoft.com/office/word/2010/wordml" xmlns:wpg="http://schemas.microsoft.com/office/word/2010/wordprocessingGroup" xmlns:wpi="http://schemas.microsoft.com/office/word/2010/wordprocessingInk" xmlns:wne="http://schemas.microsoft.com/office/word/2006/wordml" xmlns:wps="http://schemas.microsoft.com/office/word/2010/wordprocessingShape" mc:Ignorable="w14 wp14">
   <w:abstractNum w:abstractNumId="0">
@@ -3682,6 +3847,119 @@
     </w:lvl>
   </w:abstractNum>
   <w:abstractNum w:abstractNumId="2">
+    <w:nsid w:val="13BF2B03"/>
+    <w:multiLevelType w:val="hybridMultilevel"/>
+    <w:tmpl w:val="B8E477D6"/>
+    <w:lvl w:ilvl="0" w:tplc="04090001">
+      <w:start w:val="1"/>
+      <w:numFmt w:val="bullet"/>
+      <w:lvlText w:val=""/>
+      <w:lvlJc w:val="left"/>
+      <w:pPr>
+        <w:ind w:left="720" w:hanging="360"/>
+      </w:pPr>
+      <w:rPr>
+        <w:rFonts w:ascii="Symbol" w:hAnsi="Symbol" w:hint="default"/>
+      </w:rPr>
+    </w:lvl>
+    <w:lvl w:ilvl="1" w:tplc="04090003" w:tentative="1">
+      <w:start w:val="1"/>
+      <w:numFmt w:val="bullet"/>
+      <w:lvlText w:val="o"/>
+      <w:lvlJc w:val="left"/>
+      <w:pPr>
+        <w:ind w:left="1440" w:hanging="360"/>
+      </w:pPr>
+      <w:rPr>
+        <w:rFonts w:ascii="Courier New" w:hAnsi="Courier New" w:cs="Courier New" w:hint="default"/>
+      </w:rPr>
+    </w:lvl>
+    <w:lvl w:ilvl="2" w:tplc="04090005" w:tentative="1">
+      <w:start w:val="1"/>
+      <w:numFmt w:val="bullet"/>
+      <w:lvlText w:val=""/>
+      <w:lvlJc w:val="left"/>
+      <w:pPr>
+        <w:ind w:left="2160" w:hanging="360"/>
+      </w:pPr>
+      <w:rPr>
+        <w:rFonts w:ascii="Wingdings" w:hAnsi="Wingdings" w:hint="default"/>
+      </w:rPr>
+    </w:lvl>
+    <w:lvl w:ilvl="3" w:tplc="04090001" w:tentative="1">
+      <w:start w:val="1"/>
+      <w:numFmt w:val="bullet"/>
+      <w:lvlText w:val=""/>
+      <w:lvlJc w:val="left"/>
+      <w:pPr>
+        <w:ind w:left="2880" w:hanging="360"/>
+      </w:pPr>
+      <w:rPr>
+        <w:rFonts w:ascii="Symbol" w:hAnsi="Symbol" w:hint="default"/>
+      </w:rPr>
+    </w:lvl>
+    <w:lvl w:ilvl="4" w:tplc="04090003" w:tentative="1">
+      <w:start w:val="1"/>
+      <w:numFmt w:val="bullet"/>
+      <w:lvlText w:val="o"/>
+      <w:lvlJc w:val="left"/>
+      <w:pPr>
+        <w:ind w:left="3600" w:hanging="360"/>
+      </w:pPr>
+      <w:rPr>
+        <w:rFonts w:ascii="Courier New" w:hAnsi="Courier New" w:cs="Courier New" w:hint="default"/>
+      </w:rPr>
+    </w:lvl>
+    <w:lvl w:ilvl="5" w:tplc="04090005" w:tentative="1">
+      <w:start w:val="1"/>
+      <w:numFmt w:val="bullet"/>
+      <w:lvlText w:val=""/>
+      <w:lvlJc w:val="left"/>
+      <w:pPr>
+        <w:ind w:left="4320" w:hanging="360"/>
+      </w:pPr>
+      <w:rPr>
+        <w:rFonts w:ascii="Wingdings" w:hAnsi="Wingdings" w:hint="default"/>
+      </w:rPr>
+    </w:lvl>
+    <w:lvl w:ilvl="6" w:tplc="04090001" w:tentative="1">
+      <w:start w:val="1"/>
+      <w:numFmt w:val="bullet"/>
+      <w:lvlText w:val=""/>
+      <w:lvlJc w:val="left"/>
+      <w:pPr>
+        <w:ind w:left="5040" w:hanging="360"/>
+      </w:pPr>
+      <w:rPr>
+        <w:rFonts w:ascii="Symbol" w:hAnsi="Symbol" w:hint="default"/>
+      </w:rPr>
+    </w:lvl>
+    <w:lvl w:ilvl="7" w:tplc="04090003" w:tentative="1">
+      <w:start w:val="1"/>
+      <w:numFmt w:val="bullet"/>
+      <w:lvlText w:val="o"/>
+      <w:lvlJc w:val="left"/>
+      <w:pPr>
+        <w:ind w:left="5760" w:hanging="360"/>
+      </w:pPr>
+      <w:rPr>
+        <w:rFonts w:ascii="Courier New" w:hAnsi="Courier New" w:cs="Courier New" w:hint="default"/>
+      </w:rPr>
+    </w:lvl>
+    <w:lvl w:ilvl="8" w:tplc="04090005" w:tentative="1">
+      <w:start w:val="1"/>
+      <w:numFmt w:val="bullet"/>
+      <w:lvlText w:val=""/>
+      <w:lvlJc w:val="left"/>
+      <w:pPr>
+        <w:ind w:left="6480" w:hanging="360"/>
+      </w:pPr>
+      <w:rPr>
+        <w:rFonts w:ascii="Wingdings" w:hAnsi="Wingdings" w:hint="default"/>
+      </w:rPr>
+    </w:lvl>
+  </w:abstractNum>
+  <w:abstractNum w:abstractNumId="3">
     <w:nsid w:val="1C81258F"/>
     <w:multiLevelType w:val="hybridMultilevel"/>
     <w:tmpl w:val="42EA9A34"/>
@@ -3772,7 +4050,7 @@
       </w:pPr>
     </w:lvl>
   </w:abstractNum>
-  <w:abstractNum w:abstractNumId="3">
+  <w:abstractNum w:abstractNumId="4">
     <w:nsid w:val="2BA10CF1"/>
     <w:multiLevelType w:val="hybridMultilevel"/>
     <w:tmpl w:val="330CB7FC"/>
@@ -3884,7 +4162,7 @@
       </w:rPr>
     </w:lvl>
   </w:abstractNum>
-  <w:abstractNum w:abstractNumId="4">
+  <w:abstractNum w:abstractNumId="5">
     <w:nsid w:val="344A469F"/>
     <w:multiLevelType w:val="hybridMultilevel"/>
     <w:tmpl w:val="7F206520"/>
@@ -3973,7 +4251,7 @@
       </w:pPr>
     </w:lvl>
   </w:abstractNum>
-  <w:abstractNum w:abstractNumId="5">
+  <w:abstractNum w:abstractNumId="6">
     <w:nsid w:val="41970C82"/>
     <w:multiLevelType w:val="hybridMultilevel"/>
     <w:tmpl w:val="734A466C"/>
@@ -4086,7 +4364,7 @@
       </w:rPr>
     </w:lvl>
   </w:abstractNum>
-  <w:abstractNum w:abstractNumId="6">
+  <w:abstractNum w:abstractNumId="7">
     <w:nsid w:val="42D36863"/>
     <w:multiLevelType w:val="hybridMultilevel"/>
     <w:tmpl w:val="DC74E4F2"/>
@@ -4172,7 +4450,7 @@
       </w:pPr>
     </w:lvl>
   </w:abstractNum>
-  <w:abstractNum w:abstractNumId="7">
+  <w:abstractNum w:abstractNumId="8">
     <w:nsid w:val="5150304D"/>
     <w:multiLevelType w:val="hybridMultilevel"/>
     <w:tmpl w:val="D6285060"/>
@@ -4262,28 +4540,31 @@
     </w:lvl>
   </w:abstractNum>
   <w:num w:numId="1">
+    <w:abstractNumId w:val="4"/>
+  </w:num>
+  <w:num w:numId="2">
+    <w:abstractNumId w:val="7"/>
+  </w:num>
+  <w:num w:numId="3">
+    <w:abstractNumId w:val="8"/>
+  </w:num>
+  <w:num w:numId="4">
     <w:abstractNumId w:val="3"/>
   </w:num>
-  <w:num w:numId="2">
-    <w:abstractNumId w:val="6"/>
-  </w:num>
-  <w:num w:numId="3">
-    <w:abstractNumId w:val="7"/>
-  </w:num>
-  <w:num w:numId="4">
-    <w:abstractNumId w:val="2"/>
-  </w:num>
   <w:num w:numId="5">
-    <w:abstractNumId w:val="4"/>
+    <w:abstractNumId w:val="5"/>
   </w:num>
   <w:num w:numId="6">
-    <w:abstractNumId w:val="5"/>
+    <w:abstractNumId w:val="6"/>
   </w:num>
   <w:num w:numId="7">
     <w:abstractNumId w:val="1"/>
   </w:num>
   <w:num w:numId="8">
     <w:abstractNumId w:val="0"/>
+  </w:num>
+  <w:num w:numId="9">
+    <w:abstractNumId w:val="2"/>
   </w:num>
 </w:numbering>
 </file>
@@ -4741,6 +5022,84 @@
       <w:szCs w:val="52"/>
     </w:rPr>
   </w:style>
+  <w:style w:type="character" w:styleId="CommentReference">
+    <w:name w:val="annotation reference"/>
+    <w:basedOn w:val="DefaultParagraphFont"/>
+    <w:uiPriority w:val="99"/>
+    <w:semiHidden/>
+    <w:unhideWhenUsed/>
+    <w:rsid w:val="00066573"/>
+    <w:rPr>
+      <w:sz w:val="16"/>
+      <w:szCs w:val="16"/>
+    </w:rPr>
+  </w:style>
+  <w:style w:type="paragraph" w:styleId="CommentText">
+    <w:name w:val="annotation text"/>
+    <w:basedOn w:val="Normal"/>
+    <w:link w:val="CommentTextChar"/>
+    <w:uiPriority w:val="99"/>
+    <w:semiHidden/>
+    <w:unhideWhenUsed/>
+    <w:rsid w:val="00066573"/>
+    <w:pPr>
+      <w:spacing w:line="240" w:lineRule="auto"/>
+    </w:pPr>
+    <w:rPr>
+      <w:sz w:val="20"/>
+      <w:szCs w:val="20"/>
+    </w:rPr>
+  </w:style>
+  <w:style w:type="character" w:customStyle="1" w:styleId="CommentTextChar">
+    <w:name w:val="Comment Text Char"/>
+    <w:basedOn w:val="DefaultParagraphFont"/>
+    <w:link w:val="CommentText"/>
+    <w:uiPriority w:val="99"/>
+    <w:semiHidden/>
+    <w:rsid w:val="00066573"/>
+    <w:rPr>
+      <w:sz w:val="20"/>
+      <w:szCs w:val="20"/>
+    </w:rPr>
+  </w:style>
+  <w:style w:type="paragraph" w:styleId="CommentSubject">
+    <w:name w:val="annotation subject"/>
+    <w:basedOn w:val="CommentText"/>
+    <w:next w:val="CommentText"/>
+    <w:link w:val="CommentSubjectChar"/>
+    <w:uiPriority w:val="99"/>
+    <w:semiHidden/>
+    <w:unhideWhenUsed/>
+    <w:rsid w:val="00066573"/>
+    <w:rPr>
+      <w:b/>
+      <w:bCs/>
+    </w:rPr>
+  </w:style>
+  <w:style w:type="character" w:customStyle="1" w:styleId="CommentSubjectChar">
+    <w:name w:val="Comment Subject Char"/>
+    <w:basedOn w:val="CommentTextChar"/>
+    <w:link w:val="CommentSubject"/>
+    <w:uiPriority w:val="99"/>
+    <w:semiHidden/>
+    <w:rsid w:val="00066573"/>
+    <w:rPr>
+      <w:b/>
+      <w:bCs/>
+      <w:sz w:val="20"/>
+      <w:szCs w:val="20"/>
+    </w:rPr>
+  </w:style>
+  <w:style w:type="paragraph" w:styleId="Revision">
+    <w:name w:val="Revision"/>
+    <w:hidden/>
+    <w:uiPriority w:val="99"/>
+    <w:semiHidden/>
+    <w:rsid w:val="00066573"/>
+    <w:pPr>
+      <w:spacing w:after="0" w:line="240" w:lineRule="auto"/>
+    </w:pPr>
+  </w:style>
 </w:styles>
 </file>
 
@@ -5197,6 +5556,84 @@
       <w:szCs w:val="52"/>
     </w:rPr>
   </w:style>
+  <w:style w:type="character" w:styleId="CommentReference">
+    <w:name w:val="annotation reference"/>
+    <w:basedOn w:val="DefaultParagraphFont"/>
+    <w:uiPriority w:val="99"/>
+    <w:semiHidden/>
+    <w:unhideWhenUsed/>
+    <w:rsid w:val="00066573"/>
+    <w:rPr>
+      <w:sz w:val="16"/>
+      <w:szCs w:val="16"/>
+    </w:rPr>
+  </w:style>
+  <w:style w:type="paragraph" w:styleId="CommentText">
+    <w:name w:val="annotation text"/>
+    <w:basedOn w:val="Normal"/>
+    <w:link w:val="CommentTextChar"/>
+    <w:uiPriority w:val="99"/>
+    <w:semiHidden/>
+    <w:unhideWhenUsed/>
+    <w:rsid w:val="00066573"/>
+    <w:pPr>
+      <w:spacing w:line="240" w:lineRule="auto"/>
+    </w:pPr>
+    <w:rPr>
+      <w:sz w:val="20"/>
+      <w:szCs w:val="20"/>
+    </w:rPr>
+  </w:style>
+  <w:style w:type="character" w:customStyle="1" w:styleId="CommentTextChar">
+    <w:name w:val="Comment Text Char"/>
+    <w:basedOn w:val="DefaultParagraphFont"/>
+    <w:link w:val="CommentText"/>
+    <w:uiPriority w:val="99"/>
+    <w:semiHidden/>
+    <w:rsid w:val="00066573"/>
+    <w:rPr>
+      <w:sz w:val="20"/>
+      <w:szCs w:val="20"/>
+    </w:rPr>
+  </w:style>
+  <w:style w:type="paragraph" w:styleId="CommentSubject">
+    <w:name w:val="annotation subject"/>
+    <w:basedOn w:val="CommentText"/>
+    <w:next w:val="CommentText"/>
+    <w:link w:val="CommentSubjectChar"/>
+    <w:uiPriority w:val="99"/>
+    <w:semiHidden/>
+    <w:unhideWhenUsed/>
+    <w:rsid w:val="00066573"/>
+    <w:rPr>
+      <w:b/>
+      <w:bCs/>
+    </w:rPr>
+  </w:style>
+  <w:style w:type="character" w:customStyle="1" w:styleId="CommentSubjectChar">
+    <w:name w:val="Comment Subject Char"/>
+    <w:basedOn w:val="CommentTextChar"/>
+    <w:link w:val="CommentSubject"/>
+    <w:uiPriority w:val="99"/>
+    <w:semiHidden/>
+    <w:rsid w:val="00066573"/>
+    <w:rPr>
+      <w:b/>
+      <w:bCs/>
+      <w:sz w:val="20"/>
+      <w:szCs w:val="20"/>
+    </w:rPr>
+  </w:style>
+  <w:style w:type="paragraph" w:styleId="Revision">
+    <w:name w:val="Revision"/>
+    <w:hidden/>
+    <w:uiPriority w:val="99"/>
+    <w:semiHidden/>
+    <w:rsid w:val="00066573"/>
+    <w:pPr>
+      <w:spacing w:after="0" w:line="240" w:lineRule="auto"/>
+    </w:pPr>
+  </w:style>
 </w:styles>
 </file>
 

</xml_diff>

<commit_message>
updated the doc added final submission file
</commit_message>
<xml_diff>
--- a/ex2.docx
+++ b/ex2.docx
@@ -60,7 +60,6 @@
       </w:r>
     </w:p>
     <w:p>
-      <w:commentRangeStart w:id="0"/>
       <w:r>
         <w:rPr>
           <w:noProof/>
@@ -69,7 +68,7 @@
         <mc:AlternateContent>
           <mc:Choice Requires="wps">
             <w:drawing>
-              <wp:inline distT="0" distB="0" distL="0" distR="0" wp14:anchorId="7F6E564B" wp14:editId="46F182A2">
+              <wp:inline distT="0" distB="0" distL="0" distR="0" wp14:anchorId="092BB691" wp14:editId="6D077EE3">
                 <wp:extent cx="2886323" cy="1403985"/>
                 <wp:effectExtent l="57150" t="38100" r="85725" b="103505"/>
                 <wp:docPr id="307" name="Text Box 2"/>
@@ -148,7 +147,15 @@
                               <w:spacing w:line="240" w:lineRule="auto"/>
                             </w:pPr>
                             <w:r>
-                              <w:t>Daniel Shmuglin (305870636)</w:t>
+                              <w:t xml:space="preserve">Daniel </w:t>
+                            </w:r>
+                            <w:proofErr w:type="spellStart"/>
+                            <w:r>
+                              <w:t>Shmuglin</w:t>
+                            </w:r>
+                            <w:proofErr w:type="spellEnd"/>
+                            <w:r>
+                              <w:t xml:space="preserve"> (305870636)</w:t>
                             </w:r>
                           </w:p>
                           <w:p>
@@ -161,7 +168,15 @@
                               <w:spacing w:line="240" w:lineRule="auto"/>
                             </w:pPr>
                             <w:r>
-                              <w:t>Alexander Vainshtein (312717218)</w:t>
+                              <w:t xml:space="preserve">Alexander </w:t>
+                            </w:r>
+                            <w:proofErr w:type="spellStart"/>
+                            <w:r>
+                              <w:t>Vainshtein</w:t>
+                            </w:r>
+                            <w:proofErr w:type="spellEnd"/>
+                            <w:r>
+                              <w:t xml:space="preserve"> (312717218)</w:t>
                             </w:r>
                           </w:p>
                         </w:txbxContent>
@@ -247,13 +262,6 @@
           </mc:Fallback>
         </mc:AlternateContent>
       </w:r>
-      <w:commentRangeEnd w:id="0"/>
-      <w:r>
-        <w:rPr>
-          <w:rStyle w:val="CommentReference"/>
-        </w:rPr>
-        <w:commentReference w:id="0"/>
-      </w:r>
       <w:r>
         <w:br/>
       </w:r>
@@ -283,7 +291,7 @@
       <w:r>
         <w:br/>
       </w:r>
-      <w:hyperlink r:id="rId7" w:history="1">
+      <w:hyperlink r:id="rId6" w:history="1">
         <w:r>
           <w:rPr>
             <w:rStyle w:val="Hyperlink"/>
@@ -318,7 +326,7 @@
       <w:r>
         <w:br/>
       </w:r>
-      <w:hyperlink r:id="rId8" w:history="1">
+      <w:hyperlink r:id="rId7" w:history="1">
         <w:r>
           <w:rPr>
             <w:rStyle w:val="Hyperlink"/>
@@ -400,7 +408,7 @@
                     </pic:cNvPicPr>
                   </pic:nvPicPr>
                   <pic:blipFill>
-                    <a:blip r:embed="rId9" cstate="print">
+                    <a:blip r:embed="rId8" cstate="print">
                       <a:extLst>
                         <a:ext uri="{28A0092B-C50C-407E-A947-70E740481C1C}">
                           <a14:useLocalDpi xmlns:a14="http://schemas.microsoft.com/office/drawing/2010/main" val="0"/>
@@ -834,6 +842,7 @@
                                 <w:pStyle w:val="NormalWeb"/>
                                 <w:spacing w:before="0" w:beforeAutospacing="0" w:after="0" w:afterAutospacing="0"/>
                               </w:pPr>
+                              <w:proofErr w:type="gramStart"/>
                               <w:r>
                                 <w:rPr>
                                   <w:rFonts w:asciiTheme="minorHAnsi" w:hAnsi="Calibri" w:cstheme="minorBidi"/>
@@ -844,6 +853,7 @@
                                 </w:rPr>
                                 <w:t>b</w:t>
                               </w:r>
+                              <w:proofErr w:type="gramEnd"/>
                             </w:p>
                           </w:txbxContent>
                         </wps:txbx>
@@ -871,6 +881,7 @@
                                 <w:pStyle w:val="NormalWeb"/>
                                 <w:spacing w:before="0" w:beforeAutospacing="0" w:after="0" w:afterAutospacing="0"/>
                               </w:pPr>
+                              <w:proofErr w:type="gramStart"/>
                               <w:r>
                                 <w:rPr>
                                   <w:rFonts w:asciiTheme="minorHAnsi" w:hAnsi="Calibri" w:cstheme="minorBidi"/>
@@ -881,6 +892,7 @@
                                 </w:rPr>
                                 <w:t>a</w:t>
                               </w:r>
+                              <w:proofErr w:type="gramEnd"/>
                             </w:p>
                           </w:txbxContent>
                         </wps:txbx>
@@ -936,6 +948,7 @@
                                 <w:pStyle w:val="NormalWeb"/>
                                 <w:spacing w:before="0" w:beforeAutospacing="0" w:after="0" w:afterAutospacing="0"/>
                               </w:pPr>
+                              <w:proofErr w:type="gramStart"/>
                               <w:r>
                                 <w:rPr>
                                   <w:rFonts w:asciiTheme="minorHAnsi" w:hAnsi="Calibri" w:cstheme="minorBidi"/>
@@ -946,6 +959,7 @@
                                 </w:rPr>
                                 <w:t>c</w:t>
                               </w:r>
+                              <w:proofErr w:type="gramEnd"/>
                             </w:p>
                           </w:txbxContent>
                         </wps:txbx>
@@ -1136,6 +1150,7 @@
       <w:r>
         <w:t xml:space="preserve"> such that it will intersect </w:t>
       </w:r>
+      <w:proofErr w:type="gramStart"/>
       <w:r>
         <w:t xml:space="preserve">both </w:t>
       </w:r>
@@ -1149,6 +1164,7 @@
         </w:rPr>
         <w:t>A</w:t>
       </w:r>
+      <w:proofErr w:type="gramEnd"/>
       <w:r>
         <w:t xml:space="preserve"> and </w:t>
       </w:r>
@@ -1211,6 +1227,7 @@
       <w:r>
         <w:t xml:space="preserve"> of </w:t>
       </w:r>
+      <w:proofErr w:type="gramStart"/>
       <w:r>
         <w:rPr>
           <w:i/>
@@ -1218,6 +1235,7 @@
         </w:rPr>
         <w:t>A</w:t>
       </w:r>
+      <w:proofErr w:type="gramEnd"/>
       <w:r>
         <w:t xml:space="preserve"> (not intersecting with </w:t>
       </w:r>
@@ -1346,6 +1364,7 @@
       <w:r>
         <w:t xml:space="preserve">Now we used </w:t>
       </w:r>
+      <w:proofErr w:type="gramStart"/>
       <w:r>
         <w:rPr>
           <w:i/>
@@ -1354,7 +1373,11 @@
         <w:t>n+1</w:t>
       </w:r>
       <w:r>
-        <w:t xml:space="preserve"> beacons and get</w:t>
+        <w:t xml:space="preserve"> beacons</w:t>
+      </w:r>
+      <w:proofErr w:type="gramEnd"/>
+      <w:r>
+        <w:t xml:space="preserve"> and get</w:t>
       </w:r>
       <w:r>
         <w:rPr>
@@ -1425,7 +1448,7 @@
                     </pic:cNvPicPr>
                   </pic:nvPicPr>
                   <pic:blipFill>
-                    <a:blip r:embed="rId10" cstate="print">
+                    <a:blip r:embed="rId9" cstate="print">
                       <a:extLst>
                         <a:ext uri="{28A0092B-C50C-407E-A947-70E740481C1C}">
                           <a14:useLocalDpi xmlns:a14="http://schemas.microsoft.com/office/drawing/2010/main" val="0"/>
@@ -1525,7 +1548,7 @@
                     </pic:cNvPicPr>
                   </pic:nvPicPr>
                   <pic:blipFill>
-                    <a:blip r:embed="rId11">
+                    <a:blip r:embed="rId10">
                       <a:extLst>
                         <a:ext uri="{28A0092B-C50C-407E-A947-70E740481C1C}">
                           <a14:useLocalDpi xmlns:a14="http://schemas.microsoft.com/office/drawing/2010/main" val="0"/>
@@ -1684,7 +1707,7 @@
                     <pic:cNvPicPr/>
                   </pic:nvPicPr>
                   <pic:blipFill>
-                    <a:blip r:embed="rId12"/>
+                    <a:blip r:embed="rId11"/>
                     <a:stretch>
                       <a:fillRect/>
                     </a:stretch>
@@ -1741,6 +1764,75 @@
             <wp:extent cx="2760847" cy="2775005"/>
             <wp:effectExtent l="0" t="0" r="1905" b="6350"/>
             <wp:docPr id="15" name="Picture 15"/>
+            <wp:cNvGraphicFramePr>
+              <a:graphicFrameLocks xmlns:a="http://schemas.openxmlformats.org/drawingml/2006/main" noChangeAspect="1"/>
+            </wp:cNvGraphicFramePr>
+            <a:graphic xmlns:a="http://schemas.openxmlformats.org/drawingml/2006/main">
+              <a:graphicData uri="http://schemas.openxmlformats.org/drawingml/2006/picture">
+                <pic:pic xmlns:pic="http://schemas.openxmlformats.org/drawingml/2006/picture">
+                  <pic:nvPicPr>
+                    <pic:cNvPr id="0" name=""/>
+                    <pic:cNvPicPr/>
+                  </pic:nvPicPr>
+                  <pic:blipFill>
+                    <a:blip r:embed="rId12"/>
+                    <a:stretch>
+                      <a:fillRect/>
+                    </a:stretch>
+                  </pic:blipFill>
+                  <pic:spPr>
+                    <a:xfrm>
+                      <a:off x="0" y="0"/>
+                      <a:ext cx="2762317" cy="2776483"/>
+                    </a:xfrm>
+                    <a:prstGeom prst="rect">
+                      <a:avLst/>
+                    </a:prstGeom>
+                  </pic:spPr>
+                </pic:pic>
+              </a:graphicData>
+            </a:graphic>
+          </wp:inline>
+        </w:drawing>
+      </w:r>
+      <w:r>
+        <w:rPr>
+          <w:rFonts w:eastAsiaTheme="minorEastAsia"/>
+        </w:rPr>
+        <w:br/>
+      </w:r>
+    </w:p>
+    <w:p>
+      <w:pPr>
+        <w:pStyle w:val="ListParagraph"/>
+        <w:numPr>
+          <w:ilvl w:val="0"/>
+          <w:numId w:val="5"/>
+        </w:numPr>
+      </w:pPr>
+      <w:r>
+        <w:rPr>
+          <w:rFonts w:eastAsiaTheme="minorEastAsia"/>
+        </w:rPr>
+        <w:lastRenderedPageBreak/>
+        <w:t>Growing corner circles:</w:t>
+      </w:r>
+      <w:r>
+        <w:rPr>
+          <w:rFonts w:eastAsiaTheme="minorEastAsia"/>
+        </w:rPr>
+        <w:br/>
+      </w:r>
+      <w:r>
+        <w:rPr>
+          <w:noProof/>
+          <w:lang w:bidi="he-IL"/>
+        </w:rPr>
+        <w:drawing>
+          <wp:inline distT="0" distB="0" distL="0" distR="0" wp14:anchorId="42195483" wp14:editId="0EB0DE03">
+            <wp:extent cx="2624092" cy="2628518"/>
+            <wp:effectExtent l="0" t="0" r="5080" b="635"/>
+            <wp:docPr id="16" name="Picture 16"/>
             <wp:cNvGraphicFramePr>
               <a:graphicFrameLocks xmlns:a="http://schemas.openxmlformats.org/drawingml/2006/main" noChangeAspect="1"/>
             </wp:cNvGraphicFramePr>
@@ -1760,7 +1852,7 @@
                   <pic:spPr>
                     <a:xfrm>
                       <a:off x="0" y="0"/>
-                      <a:ext cx="2762317" cy="2776483"/>
+                      <a:ext cx="2622480" cy="2626903"/>
                     </a:xfrm>
                     <a:prstGeom prst="rect">
                       <a:avLst/>
@@ -1791,8 +1883,7 @@
         <w:rPr>
           <w:rFonts w:eastAsiaTheme="minorEastAsia"/>
         </w:rPr>
-        <w:lastRenderedPageBreak/>
-        <w:t>Growing corner circles:</w:t>
+        <w:t>Double-spectrum approach:</w:t>
       </w:r>
       <w:r>
         <w:rPr>
@@ -1806,10 +1897,10 @@
           <w:lang w:bidi="he-IL"/>
         </w:rPr>
         <w:drawing>
-          <wp:inline distT="0" distB="0" distL="0" distR="0" wp14:anchorId="42195483" wp14:editId="0EB0DE03">
-            <wp:extent cx="2624092" cy="2628518"/>
-            <wp:effectExtent l="0" t="0" r="5080" b="635"/>
-            <wp:docPr id="16" name="Picture 16"/>
+          <wp:inline distT="0" distB="0" distL="0" distR="0" wp14:anchorId="5F43604C" wp14:editId="36D22F82">
+            <wp:extent cx="2623930" cy="2632779"/>
+            <wp:effectExtent l="0" t="0" r="5080" b="0"/>
+            <wp:docPr id="17" name="Picture 17"/>
             <wp:cNvGraphicFramePr>
               <a:graphicFrameLocks xmlns:a="http://schemas.openxmlformats.org/drawingml/2006/main" noChangeAspect="1"/>
             </wp:cNvGraphicFramePr>
@@ -1829,74 +1920,6 @@
                   <pic:spPr>
                     <a:xfrm>
                       <a:off x="0" y="0"/>
-                      <a:ext cx="2622480" cy="2626903"/>
-                    </a:xfrm>
-                    <a:prstGeom prst="rect">
-                      <a:avLst/>
-                    </a:prstGeom>
-                  </pic:spPr>
-                </pic:pic>
-              </a:graphicData>
-            </a:graphic>
-          </wp:inline>
-        </w:drawing>
-      </w:r>
-      <w:r>
-        <w:rPr>
-          <w:rFonts w:eastAsiaTheme="minorEastAsia"/>
-        </w:rPr>
-        <w:br/>
-      </w:r>
-    </w:p>
-    <w:p>
-      <w:pPr>
-        <w:pStyle w:val="ListParagraph"/>
-        <w:numPr>
-          <w:ilvl w:val="0"/>
-          <w:numId w:val="5"/>
-        </w:numPr>
-      </w:pPr>
-      <w:r>
-        <w:rPr>
-          <w:rFonts w:eastAsiaTheme="minorEastAsia"/>
-        </w:rPr>
-        <w:t>Double-spectrum approach:</w:t>
-      </w:r>
-      <w:r>
-        <w:rPr>
-          <w:rFonts w:eastAsiaTheme="minorEastAsia"/>
-        </w:rPr>
-        <w:br/>
-      </w:r>
-      <w:r>
-        <w:rPr>
-          <w:noProof/>
-          <w:lang w:bidi="he-IL"/>
-        </w:rPr>
-        <w:drawing>
-          <wp:inline distT="0" distB="0" distL="0" distR="0" wp14:anchorId="5F43604C" wp14:editId="36D22F82">
-            <wp:extent cx="2623930" cy="2632779"/>
-            <wp:effectExtent l="0" t="0" r="5080" b="0"/>
-            <wp:docPr id="17" name="Picture 17"/>
-            <wp:cNvGraphicFramePr>
-              <a:graphicFrameLocks xmlns:a="http://schemas.openxmlformats.org/drawingml/2006/main" noChangeAspect="1"/>
-            </wp:cNvGraphicFramePr>
-            <a:graphic xmlns:a="http://schemas.openxmlformats.org/drawingml/2006/main">
-              <a:graphicData uri="http://schemas.openxmlformats.org/drawingml/2006/picture">
-                <pic:pic xmlns:pic="http://schemas.openxmlformats.org/drawingml/2006/picture">
-                  <pic:nvPicPr>
-                    <pic:cNvPr id="0" name=""/>
-                    <pic:cNvPicPr/>
-                  </pic:nvPicPr>
-                  <pic:blipFill>
-                    <a:blip r:embed="rId15"/>
-                    <a:stretch>
-                      <a:fillRect/>
-                    </a:stretch>
-                  </pic:blipFill>
-                  <pic:spPr>
-                    <a:xfrm>
-                      <a:off x="0" y="0"/>
                       <a:ext cx="2623048" cy="2631894"/>
                     </a:xfrm>
                     <a:prstGeom prst="rect">
@@ -1930,20 +1953,12 @@
           <w:rStyle w:val="IntenseReference"/>
         </w:rPr>
       </w:pPr>
-      <w:commentRangeStart w:id="1"/>
       <w:r>
         <w:rPr>
           <w:rStyle w:val="IntenseReference"/>
         </w:rPr>
         <w:lastRenderedPageBreak/>
         <w:t>Benchmark table:</w:t>
-      </w:r>
-      <w:commentRangeEnd w:id="1"/>
-      <w:r>
-        <w:rPr>
-          <w:rStyle w:val="CommentReference"/>
-        </w:rPr>
-        <w:commentReference w:id="1"/>
       </w:r>
     </w:p>
     <w:tbl>
@@ -4001,8 +4016,6 @@
             <w:r>
               <w:t>1</w:t>
             </w:r>
-            <w:bookmarkStart w:id="2" w:name="_GoBack"/>
-            <w:bookmarkEnd w:id="2"/>
           </w:p>
         </w:tc>
       </w:tr>
@@ -4047,7 +4060,21 @@
         <w:rPr>
           <w:rStyle w:val="codeChar"/>
         </w:rPr>
-        <w:t xml:space="preserve"> java.awt </w:t>
+        <w:t xml:space="preserve"> </w:t>
+      </w:r>
+      <w:proofErr w:type="spellStart"/>
+      <w:r>
+        <w:rPr>
+          <w:rStyle w:val="codeChar"/>
+        </w:rPr>
+        <w:t>java.awt</w:t>
+      </w:r>
+      <w:proofErr w:type="spellEnd"/>
+      <w:r>
+        <w:rPr>
+          <w:rStyle w:val="codeChar"/>
+        </w:rPr>
+        <w:t xml:space="preserve"> </w:t>
       </w:r>
       <w:r>
         <w:t>package for the points (</w:t>
@@ -4068,7 +4095,15 @@
         <w:t>Ellipse2D</w:t>
       </w:r>
       <w:r>
-        <w:t xml:space="preserve"> class). We also developed a GUI which allows us to visually represent our ideas and play with these (see usage details). Our solution (as well the alternatives we chose to discontinue) are located under </w:t>
+        <w:t xml:space="preserve"> class). We also developed a GUI which allows us to visually represent our ideas and play with these (see usage details). Our solution (as well the alternatives we chose to discontinue) </w:t>
+      </w:r>
+      <w:proofErr w:type="gramStart"/>
+      <w:r>
+        <w:t>are</w:t>
+      </w:r>
+      <w:proofErr w:type="gramEnd"/>
+      <w:r>
+        <w:t xml:space="preserve"> located under </w:t>
       </w:r>
       <w:r>
         <w:rPr>
@@ -4091,7 +4126,7 @@
       <w:r>
         <w:t>Google-guava (</w:t>
       </w:r>
-      <w:hyperlink r:id="rId16" w:history="1">
+      <w:hyperlink r:id="rId15" w:history="1">
         <w:r>
           <w:rPr>
             <w:rStyle w:val="Hyperlink"/>
@@ -4114,7 +4149,7 @@
       <w:r>
         <w:t>Apache Commons Lang (</w:t>
       </w:r>
-      <w:hyperlink r:id="rId17" w:history="1">
+      <w:hyperlink r:id="rId16" w:history="1">
         <w:r>
           <w:rPr>
             <w:rStyle w:val="Hyperlink"/>
@@ -4181,7 +4216,49 @@
         <w:t>java –jar ex2.jar</w:t>
       </w:r>
       <w:r>
-        <w:t xml:space="preserve"> for usage help</w:t>
+        <w:t xml:space="preserve"> for usage:</w:t>
+      </w:r>
+      <w:bookmarkStart w:id="0" w:name="_GoBack"/>
+      <w:bookmarkEnd w:id="0"/>
+      <w:r>
+        <w:br/>
+      </w:r>
+      <w:r>
+        <w:drawing>
+          <wp:inline distT="0" distB="0" distL="0" distR="0" wp14:anchorId="688C6764" wp14:editId="6D67685A">
+            <wp:extent cx="5943600" cy="361315"/>
+            <wp:effectExtent l="0" t="0" r="0" b="635"/>
+            <wp:docPr id="18" name="Picture 18"/>
+            <wp:cNvGraphicFramePr>
+              <a:graphicFrameLocks xmlns:a="http://schemas.openxmlformats.org/drawingml/2006/main" noChangeAspect="1"/>
+            </wp:cNvGraphicFramePr>
+            <a:graphic xmlns:a="http://schemas.openxmlformats.org/drawingml/2006/main">
+              <a:graphicData uri="http://schemas.openxmlformats.org/drawingml/2006/picture">
+                <pic:pic xmlns:pic="http://schemas.openxmlformats.org/drawingml/2006/picture">
+                  <pic:nvPicPr>
+                    <pic:cNvPr id="0" name=""/>
+                    <pic:cNvPicPr/>
+                  </pic:nvPicPr>
+                  <pic:blipFill>
+                    <a:blip r:embed="rId17"/>
+                    <a:stretch>
+                      <a:fillRect/>
+                    </a:stretch>
+                  </pic:blipFill>
+                  <pic:spPr>
+                    <a:xfrm>
+                      <a:off x="0" y="0"/>
+                      <a:ext cx="5943600" cy="361315"/>
+                    </a:xfrm>
+                    <a:prstGeom prst="rect">
+                      <a:avLst/>
+                    </a:prstGeom>
+                  </pic:spPr>
+                </pic:pic>
+              </a:graphicData>
+            </a:graphic>
+          </wp:inline>
+        </w:drawing>
       </w:r>
     </w:p>
     <w:p>
@@ -4193,7 +4270,15 @@
         </w:numPr>
       </w:pPr>
       <w:r>
-        <w:t xml:space="preserve">sources.zip – implementation sources (also available at GitHub </w:t>
+        <w:t xml:space="preserve">sources.zip – implementation sources (also available at </w:t>
+      </w:r>
+      <w:proofErr w:type="spellStart"/>
+      <w:r>
+        <w:t>GitHub</w:t>
+      </w:r>
+      <w:proofErr w:type="spellEnd"/>
+      <w:r>
+        <w:t xml:space="preserve"> </w:t>
       </w:r>
       <w:hyperlink r:id="rId18" w:history="1">
         <w:r>
@@ -4215,43 +4300,6 @@
     </w:sectPr>
   </w:body>
 </w:document>
-</file>
-
-<file path=word/comments.xml><?xml version="1.0" encoding="utf-8"?>
-<w:comments xmlns:wpc="http://schemas.microsoft.com/office/word/2010/wordprocessingCanvas" xmlns:mc="http://schemas.openxmlformats.org/markup-compatibility/2006" xmlns:o="urn:schemas-microsoft-com:office:office" xmlns:r="http://schemas.openxmlformats.org/officeDocument/2006/relationships" xmlns:m="http://schemas.openxmlformats.org/officeDocument/2006/math" xmlns:v="urn:schemas-microsoft-com:vml" xmlns:wp14="http://schemas.microsoft.com/office/word/2010/wordprocessingDrawing" xmlns:wp="http://schemas.openxmlformats.org/drawingml/2006/wordprocessingDrawing" xmlns:w10="urn:schemas-microsoft-com:office:word" xmlns:w="http://schemas.openxmlformats.org/wordprocessingml/2006/main" xmlns:w14="http://schemas.microsoft.com/office/word/2010/wordml" xmlns:wpg="http://schemas.microsoft.com/office/word/2010/wordprocessingGroup" xmlns:wpi="http://schemas.microsoft.com/office/word/2010/wordprocessingInk" xmlns:wne="http://schemas.microsoft.com/office/word/2006/wordml" xmlns:wps="http://schemas.microsoft.com/office/word/2010/wordprocessingShape" mc:Ignorable="w14 wp14">
-  <w:comment w:id="0" w:author="Daniel Shmuglin" w:date="2012-04-22T21:18:00Z" w:initials="DS">
-    <w:p>
-      <w:pPr>
-        <w:pStyle w:val="CommentText"/>
-      </w:pPr>
-      <w:r>
-        <w:rPr>
-          <w:rStyle w:val="CommentReference"/>
-        </w:rPr>
-        <w:annotationRef/>
-      </w:r>
-      <w:r>
-        <w:t>Inna, place your ID</w:t>
-      </w:r>
-    </w:p>
-  </w:comment>
-  <w:comment w:id="1" w:author="Daniel Shmuglin" w:date="2012-04-22T21:18:00Z" w:initials="DS">
-    <w:p>
-      <w:pPr>
-        <w:pStyle w:val="CommentText"/>
-      </w:pPr>
-      <w:r>
-        <w:rPr>
-          <w:rStyle w:val="CommentReference"/>
-        </w:rPr>
-        <w:annotationRef/>
-      </w:r>
-      <w:r>
-        <w:t>Inna, fill in the benchmark table after your changes</w:t>
-      </w:r>
-    </w:p>
-  </w:comment>
-</w:comments>
 </file>
 
 <file path=word/numbering.xml><?xml version="1.0" encoding="utf-8"?>

</xml_diff>